<commit_message>
Add other correction after the billy impollination
</commit_message>
<xml_diff>
--- a/documents/JPA_Tutorial_final.docx
+++ b/documents/JPA_Tutorial_final.docx
@@ -2580,23 +2580,149 @@
           <w:highlight w:val="yellow"/>
           <w:lang w:val="en-GB"/>
         </w:rPr>
-        <w:t>The first thing we need to do before start using the JPA framework is to create a new NetBeans Project</w:t>
-      </w:r>
-      <w:r>
-        <w:rPr>
-          <w:rFonts w:cstheme="minorHAnsi"/>
-          <w:highlight w:val="yellow"/>
-          <w:lang w:val="en-GB"/>
-        </w:rPr>
-        <w:t xml:space="preserve"> and then a new JPA class</w:t>
-      </w:r>
-      <w:r>
-        <w:rPr>
-          <w:rFonts w:cstheme="minorHAnsi"/>
-          <w:highlight w:val="yellow"/>
-          <w:lang w:val="en-GB"/>
-        </w:rPr>
-        <w:t>. The necessary steps in order to do so are explained in the rest of the paragraph.</w:t>
+        <w:t>The first thing we need to do before start</w:t>
+      </w:r>
+      <w:r>
+        <w:rPr>
+          <w:rFonts w:cstheme="minorHAnsi"/>
+          <w:highlight w:val="yellow"/>
+          <w:lang w:val="en-GB"/>
+        </w:rPr>
+        <w:t xml:space="preserve"> </w:t>
+      </w:r>
+      <w:r>
+        <w:rPr>
+          <w:rFonts w:cstheme="minorHAnsi"/>
+          <w:highlight w:val="green"/>
+          <w:lang w:val="en-GB"/>
+        </w:rPr>
+        <w:t>analyse how to use</w:t>
+      </w:r>
+      <w:r>
+        <w:rPr>
+          <w:rFonts w:cstheme="minorHAnsi"/>
+          <w:highlight w:val="yellow"/>
+          <w:lang w:val="en-GB"/>
+        </w:rPr>
+        <w:t xml:space="preserve"> the JPA framework is to </w:t>
+      </w:r>
+      <w:r>
+        <w:rPr>
+          <w:rFonts w:cstheme="minorHAnsi"/>
+          <w:highlight w:val="green"/>
+          <w:lang w:val="en-GB"/>
+        </w:rPr>
+        <w:t>explain how to</w:t>
+      </w:r>
+      <w:r>
+        <w:rPr>
+          <w:rFonts w:cstheme="minorHAnsi"/>
+          <w:highlight w:val="yellow"/>
+          <w:lang w:val="en-GB"/>
+        </w:rPr>
+        <w:t xml:space="preserve"> </w:t>
+      </w:r>
+      <w:r>
+        <w:rPr>
+          <w:rFonts w:cstheme="minorHAnsi"/>
+          <w:highlight w:val="yellow"/>
+          <w:lang w:val="en-GB"/>
+        </w:rPr>
+        <w:t>create a new NetBeans Project</w:t>
+      </w:r>
+      <w:r>
+        <w:rPr>
+          <w:rFonts w:cstheme="minorHAnsi"/>
+          <w:highlight w:val="yellow"/>
+          <w:lang w:val="en-GB"/>
+        </w:rPr>
+        <w:t xml:space="preserve"> and </w:t>
+      </w:r>
+      <w:r>
+        <w:rPr>
+          <w:rFonts w:cstheme="minorHAnsi"/>
+          <w:strike/>
+          <w:highlight w:val="green"/>
+          <w:lang w:val="en-GB"/>
+        </w:rPr>
+        <w:t>(</w:t>
+      </w:r>
+      <w:r>
+        <w:rPr>
+          <w:rFonts w:cstheme="minorHAnsi"/>
+          <w:strike/>
+          <w:highlight w:val="green"/>
+          <w:lang w:val="en-GB"/>
+        </w:rPr>
+        <w:t>then</w:t>
+      </w:r>
+      <w:r>
+        <w:rPr>
+          <w:rFonts w:cstheme="minorHAnsi"/>
+          <w:strike/>
+          <w:highlight w:val="green"/>
+          <w:lang w:val="en-GB"/>
+        </w:rPr>
+        <w:t>)</w:t>
+      </w:r>
+      <w:r>
+        <w:rPr>
+          <w:rFonts w:cstheme="minorHAnsi"/>
+          <w:highlight w:val="yellow"/>
+          <w:lang w:val="en-GB"/>
+        </w:rPr>
+        <w:t xml:space="preserve"> a new JPA class</w:t>
+      </w:r>
+      <w:r>
+        <w:rPr>
+          <w:rFonts w:cstheme="minorHAnsi"/>
+          <w:highlight w:val="yellow"/>
+          <w:lang w:val="en-GB"/>
+        </w:rPr>
+        <w:t xml:space="preserve">. The necessary steps in order to do so are </w:t>
+      </w:r>
+      <w:r>
+        <w:rPr>
+          <w:rFonts w:cstheme="minorHAnsi"/>
+          <w:highlight w:val="green"/>
+          <w:lang w:val="en-GB"/>
+        </w:rPr>
+        <w:t xml:space="preserve">described </w:t>
+      </w:r>
+      <w:r>
+        <w:rPr>
+          <w:rFonts w:cstheme="minorHAnsi"/>
+          <w:strike/>
+          <w:highlight w:val="green"/>
+          <w:lang w:val="en-GB"/>
+        </w:rPr>
+        <w:t>(</w:t>
+      </w:r>
+      <w:r>
+        <w:rPr>
+          <w:rFonts w:cstheme="minorHAnsi"/>
+          <w:strike/>
+          <w:highlight w:val="green"/>
+          <w:lang w:val="en-GB"/>
+        </w:rPr>
+        <w:t>explained</w:t>
+      </w:r>
+      <w:r>
+        <w:rPr>
+          <w:rFonts w:cstheme="minorHAnsi"/>
+          <w:strike/>
+          <w:highlight w:val="green"/>
+          <w:lang w:val="en-GB"/>
+        </w:rPr>
+        <w:t>)</w:t>
+      </w:r>
+      <w:r>
+        <w:rPr>
+          <w:rFonts w:cstheme="minorHAnsi"/>
+          <w:highlight w:val="yellow"/>
+          <w:lang w:val="en-GB"/>
+        </w:rPr>
+        <w:t xml:space="preserve"> in the rest of the paragraph.</w:t>
       </w:r>
     </w:p>
     <w:p>
@@ -2636,14 +2762,111 @@
       <w:r>
         <w:rPr>
           <w:rFonts w:cstheme="minorHAnsi"/>
-          <w:lang w:val="en-GB"/>
-        </w:rPr>
-        <w:t xml:space="preserve">Create a new Database on MySQL. It’s not </w:t>
-      </w:r>
-      <w:r>
-        <w:rPr>
-          <w:rFonts w:cstheme="minorHAnsi"/>
-          <w:highlight w:val="yellow"/>
+          <w:highlight w:val="green"/>
+          <w:lang w:val="en-GB"/>
+        </w:rPr>
+        <w:t>In order to</w:t>
+      </w:r>
+      <w:r>
+        <w:rPr>
+          <w:rFonts w:cstheme="minorHAnsi"/>
+          <w:lang w:val="en-GB"/>
+        </w:rPr>
+        <w:t xml:space="preserve"> </w:t>
+      </w:r>
+      <w:r>
+        <w:rPr>
+          <w:rFonts w:cstheme="minorHAnsi"/>
+          <w:lang w:val="en-GB"/>
+        </w:rPr>
+        <w:t xml:space="preserve">Create a new </w:t>
+      </w:r>
+      <w:r>
+        <w:rPr>
+          <w:rFonts w:cstheme="minorHAnsi"/>
+          <w:highlight w:val="green"/>
+          <w:lang w:val="en-GB"/>
+        </w:rPr>
+        <w:t xml:space="preserve">database </w:t>
+      </w:r>
+      <w:r>
+        <w:rPr>
+          <w:rFonts w:cstheme="minorHAnsi"/>
+          <w:strike/>
+          <w:highlight w:val="green"/>
+          <w:lang w:val="en-GB"/>
+        </w:rPr>
+        <w:t>(</w:t>
+      </w:r>
+      <w:r>
+        <w:rPr>
+          <w:rFonts w:cstheme="minorHAnsi"/>
+          <w:strike/>
+          <w:highlight w:val="green"/>
+          <w:lang w:val="en-GB"/>
+        </w:rPr>
+        <w:t>Database</w:t>
+      </w:r>
+      <w:r>
+        <w:rPr>
+          <w:rFonts w:cstheme="minorHAnsi"/>
+          <w:strike/>
+          <w:highlight w:val="green"/>
+          <w:lang w:val="en-GB"/>
+        </w:rPr>
+        <w:t>)</w:t>
+      </w:r>
+      <w:r>
+        <w:rPr>
+          <w:rFonts w:cstheme="minorHAnsi"/>
+          <w:lang w:val="en-GB"/>
+        </w:rPr>
+        <w:t xml:space="preserve"> on MySQL</w:t>
+      </w:r>
+      <w:r>
+        <w:rPr>
+          <w:rFonts w:cstheme="minorHAnsi"/>
+          <w:lang w:val="en-GB"/>
+        </w:rPr>
+        <w:t xml:space="preserve"> </w:t>
+      </w:r>
+      <w:r>
+        <w:rPr>
+          <w:rFonts w:cstheme="minorHAnsi"/>
+          <w:highlight w:val="green"/>
+          <w:lang w:val="en-GB"/>
+        </w:rPr>
+        <w:t>we can use this few lines in the MySQL workbench</w:t>
+      </w:r>
+      <w:r>
+        <w:rPr>
+          <w:rFonts w:cstheme="minorHAnsi"/>
+          <w:lang w:val="en-GB"/>
+        </w:rPr>
+        <w:t xml:space="preserve">. </w:t>
+      </w:r>
+      <w:r>
+        <w:rPr>
+          <w:rFonts w:cstheme="minorHAnsi"/>
+          <w:highlight w:val="green"/>
+          <w:lang w:val="en-GB"/>
+        </w:rPr>
+        <w:t>Note that we don’t have (</w:t>
+      </w:r>
+      <w:r>
+        <w:rPr>
+          <w:rFonts w:cstheme="minorHAnsi"/>
+          <w:strike/>
+          <w:highlight w:val="green"/>
+          <w:lang w:val="en-GB"/>
+        </w:rPr>
+        <w:t xml:space="preserve">It’s not </w:t>
+      </w:r>
+      <w:r>
+        <w:rPr>
+          <w:rFonts w:cstheme="minorHAnsi"/>
+          <w:strike/>
+          <w:highlight w:val="green"/>
           <w:lang w:val="en-GB"/>
         </w:rPr>
         <w:t>necessary</w:t>
@@ -2651,6 +2874,15 @@
       <w:r>
         <w:rPr>
           <w:rFonts w:cstheme="minorHAnsi"/>
+          <w:strike/>
+          <w:highlight w:val="green"/>
+          <w:lang w:val="en-GB"/>
+        </w:rPr>
+        <w:t>)</w:t>
+      </w:r>
+      <w:r>
+        <w:rPr>
+          <w:rFonts w:cstheme="minorHAnsi"/>
           <w:lang w:val="en-GB"/>
         </w:rPr>
         <w:t xml:space="preserve"> to create any table inside it. </w:t>
@@ -2669,6 +2901,7 @@
         </w:rPr>
         <w:t xml:space="preserve">create database </w:t>
       </w:r>
+      <w:proofErr w:type="spellStart"/>
       <w:r>
         <w:rPr>
           <w:color w:val="00B050"/>
@@ -2676,6 +2909,7 @@
         </w:rPr>
         <w:t>DBName</w:t>
       </w:r>
+      <w:proofErr w:type="spellEnd"/>
     </w:p>
     <w:p>
       <w:pPr>
@@ -2690,6 +2924,7 @@
         </w:rPr>
         <w:t xml:space="preserve">use </w:t>
       </w:r>
+      <w:proofErr w:type="spellStart"/>
       <w:r>
         <w:rPr>
           <w:color w:val="00B050"/>
@@ -2697,6 +2932,7 @@
         </w:rPr>
         <w:t>DBName</w:t>
       </w:r>
+      <w:proofErr w:type="spellEnd"/>
     </w:p>
     <w:p>
       <w:pPr>
@@ -3133,7 +3369,25 @@
           <w:b/>
           <w:lang w:val="en-GB"/>
         </w:rPr>
-        <w:t>Name And Location</w:t>
+        <w:t xml:space="preserve">Name </w:t>
+      </w:r>
+      <w:proofErr w:type="gramStart"/>
+      <w:r>
+        <w:rPr>
+          <w:rFonts w:cstheme="minorHAnsi"/>
+          <w:b/>
+          <w:lang w:val="en-GB"/>
+        </w:rPr>
+        <w:t>And</w:t>
+      </w:r>
+      <w:proofErr w:type="gramEnd"/>
+      <w:r>
+        <w:rPr>
+          <w:rFonts w:cstheme="minorHAnsi"/>
+          <w:b/>
+          <w:lang w:val="en-GB"/>
+        </w:rPr>
+        <w:t xml:space="preserve"> Location</w:t>
       </w:r>
     </w:p>
     <w:p>
@@ -3264,6 +3518,7 @@
         </w:rPr>
         <w:t>“</w:t>
       </w:r>
+      <w:proofErr w:type="spellStart"/>
       <w:r>
         <w:rPr>
           <w:rFonts w:cstheme="minorHAnsi"/>
@@ -3279,6 +3534,7 @@
         </w:rPr>
         <w:t>PU</w:t>
       </w:r>
+      <w:proofErr w:type="spellEnd"/>
       <w:r>
         <w:rPr>
           <w:rFonts w:cstheme="minorHAnsi"/>
@@ -3322,7 +3578,35 @@
           <w:highlight w:val="yellow"/>
           <w:lang w:val="en-GB"/>
         </w:rPr>
-        <w:t>the voice “EclipseLink(JPA)”</w:t>
+        <w:t>the voice “</w:t>
+      </w:r>
+      <w:proofErr w:type="spellStart"/>
+      <w:proofErr w:type="gramStart"/>
+      <w:r>
+        <w:rPr>
+          <w:rFonts w:cstheme="minorHAnsi"/>
+          <w:highlight w:val="yellow"/>
+          <w:lang w:val="en-GB"/>
+        </w:rPr>
+        <w:t>EclipseLink</w:t>
+      </w:r>
+      <w:proofErr w:type="spellEnd"/>
+      <w:r>
+        <w:rPr>
+          <w:rFonts w:cstheme="minorHAnsi"/>
+          <w:highlight w:val="yellow"/>
+          <w:lang w:val="en-GB"/>
+        </w:rPr>
+        <w:t>(</w:t>
+      </w:r>
+      <w:proofErr w:type="gramEnd"/>
+      <w:r>
+        <w:rPr>
+          <w:rFonts w:cstheme="minorHAnsi"/>
+          <w:highlight w:val="yellow"/>
+          <w:lang w:val="en-GB"/>
+        </w:rPr>
+        <w:t>JPA)”</w:t>
       </w:r>
       <w:r>
         <w:rPr>
@@ -4020,7 +4304,25 @@
           <w:b/>
           <w:lang w:val="en-GB"/>
         </w:rPr>
-        <w:t>Name And Location</w:t>
+        <w:t xml:space="preserve">Name </w:t>
+      </w:r>
+      <w:proofErr w:type="gramStart"/>
+      <w:r>
+        <w:rPr>
+          <w:rFonts w:cstheme="minorHAnsi"/>
+          <w:b/>
+          <w:lang w:val="en-GB"/>
+        </w:rPr>
+        <w:t>And</w:t>
+      </w:r>
+      <w:proofErr w:type="gramEnd"/>
+      <w:r>
+        <w:rPr>
+          <w:rFonts w:cstheme="minorHAnsi"/>
+          <w:b/>
+          <w:lang w:val="en-GB"/>
+        </w:rPr>
+        <w:t xml:space="preserve"> Location</w:t>
       </w:r>
     </w:p>
     <w:p>
@@ -4090,7 +4392,27 @@
           <w:highlight w:val="yellow"/>
           <w:lang w:val="en-GB"/>
         </w:rPr>
-        <w:t>(N.B: “Primary Key Type”</w:t>
+        <w:t>(</w:t>
+      </w:r>
+      <w:proofErr w:type="gramStart"/>
+      <w:r>
+        <w:rPr>
+          <w:rFonts w:cstheme="minorHAnsi"/>
+          <w:i/>
+          <w:highlight w:val="yellow"/>
+          <w:lang w:val="en-GB"/>
+        </w:rPr>
+        <w:t>N.B</w:t>
+      </w:r>
+      <w:proofErr w:type="gramEnd"/>
+      <w:r>
+        <w:rPr>
+          <w:rFonts w:cstheme="minorHAnsi"/>
+          <w:i/>
+          <w:highlight w:val="yellow"/>
+          <w:lang w:val="en-GB"/>
+        </w:rPr>
+        <w:t>: “Primary Key Type”</w:t>
       </w:r>
       <w:r>
         <w:rPr>
@@ -4268,7 +4590,61 @@
           <w:rFonts w:asciiTheme="minorHAnsi" w:hAnsiTheme="minorHAnsi" w:cstheme="minorHAnsi"/>
           <w:lang w:val="en-GB"/>
         </w:rPr>
-        <w:t>How to create OneToMany/ManyToMany Relationship</w:t>
+        <w:t>How to create</w:t>
+      </w:r>
+      <w:r>
+        <w:rPr>
+          <w:rFonts w:asciiTheme="minorHAnsi" w:hAnsiTheme="minorHAnsi" w:cstheme="minorHAnsi"/>
+          <w:lang w:val="en-GB"/>
+        </w:rPr>
+        <w:t xml:space="preserve"> </w:t>
+      </w:r>
+      <w:r>
+        <w:rPr>
+          <w:rFonts w:asciiTheme="minorHAnsi" w:hAnsiTheme="minorHAnsi" w:cstheme="minorHAnsi"/>
+          <w:highlight w:val="green"/>
+          <w:lang w:val="en-GB"/>
+        </w:rPr>
+        <w:t>a</w:t>
+      </w:r>
+      <w:r>
+        <w:rPr>
+          <w:rFonts w:asciiTheme="minorHAnsi" w:hAnsiTheme="minorHAnsi" w:cstheme="minorHAnsi"/>
+          <w:lang w:val="en-GB"/>
+        </w:rPr>
+        <w:t xml:space="preserve"> </w:t>
+      </w:r>
+      <w:proofErr w:type="spellStart"/>
+      <w:r>
+        <w:rPr>
+          <w:rFonts w:asciiTheme="minorHAnsi" w:hAnsiTheme="minorHAnsi" w:cstheme="minorHAnsi"/>
+          <w:lang w:val="en-GB"/>
+        </w:rPr>
+        <w:t>OneToMany</w:t>
+      </w:r>
+      <w:proofErr w:type="spellEnd"/>
+      <w:r>
+        <w:rPr>
+          <w:rFonts w:asciiTheme="minorHAnsi" w:hAnsiTheme="minorHAnsi" w:cstheme="minorHAnsi"/>
+          <w:lang w:val="en-GB"/>
+        </w:rPr>
+        <w:t>/</w:t>
+      </w:r>
+      <w:proofErr w:type="spellStart"/>
+      <w:r>
+        <w:rPr>
+          <w:rFonts w:asciiTheme="minorHAnsi" w:hAnsiTheme="minorHAnsi" w:cstheme="minorHAnsi"/>
+          <w:lang w:val="en-GB"/>
+        </w:rPr>
+        <w:t>ManyToMany</w:t>
+      </w:r>
+      <w:proofErr w:type="spellEnd"/>
+      <w:r>
+        <w:rPr>
+          <w:rFonts w:asciiTheme="minorHAnsi" w:hAnsiTheme="minorHAnsi" w:cstheme="minorHAnsi"/>
+          <w:lang w:val="en-GB"/>
+        </w:rPr>
+        <w:t xml:space="preserve"> Relationship</w:t>
       </w:r>
       <w:r>
         <w:rPr>
@@ -4453,14 +4829,24 @@
           <w:color w:val="000000" w:themeColor="text1"/>
           <w:lang w:val="en-GB"/>
         </w:rPr>
-        <w:t>Each Book belongs to a specific genre (Horror, Fiction, Fantasy ecc</w:t>
-      </w:r>
+        <w:t xml:space="preserve">Each Book belongs to a specific genre (Horror, Fiction, Fantasy </w:t>
+      </w:r>
+      <w:proofErr w:type="spellStart"/>
       <w:r>
         <w:rPr>
           <w:rFonts w:cstheme="minorHAnsi"/>
           <w:color w:val="000000" w:themeColor="text1"/>
           <w:lang w:val="en-GB"/>
         </w:rPr>
+        <w:t>ecc</w:t>
+      </w:r>
+      <w:proofErr w:type="spellEnd"/>
+      <w:r>
+        <w:rPr>
+          <w:rFonts w:cstheme="minorHAnsi"/>
+          <w:color w:val="000000" w:themeColor="text1"/>
+          <w:lang w:val="en-GB"/>
+        </w:rPr>
         <w:t>.</w:t>
       </w:r>
       <w:r>
@@ -4520,12 +4906,48 @@
           <w:color w:val="000000" w:themeColor="text1"/>
           <w:lang w:val="en-GB"/>
         </w:rPr>
-        <w:t xml:space="preserve">In the ER-Diagram a OneToMany/ManyToOne </w:t>
-      </w:r>
+        <w:t xml:space="preserve">In the ER-Diagram a </w:t>
+      </w:r>
+      <w:proofErr w:type="spellStart"/>
       <w:r>
         <w:rPr>
           <w:rFonts w:cstheme="minorHAnsi"/>
           <w:color w:val="000000" w:themeColor="text1"/>
+          <w:lang w:val="en-GB"/>
+        </w:rPr>
+        <w:t>OneToMany</w:t>
+      </w:r>
+      <w:proofErr w:type="spellEnd"/>
+      <w:r>
+        <w:rPr>
+          <w:rFonts w:cstheme="minorHAnsi"/>
+          <w:color w:val="000000" w:themeColor="text1"/>
+          <w:lang w:val="en-GB"/>
+        </w:rPr>
+        <w:t>/</w:t>
+      </w:r>
+      <w:proofErr w:type="spellStart"/>
+      <w:r>
+        <w:rPr>
+          <w:rFonts w:cstheme="minorHAnsi"/>
+          <w:color w:val="000000" w:themeColor="text1"/>
+          <w:lang w:val="en-GB"/>
+        </w:rPr>
+        <w:t>ManyToOne</w:t>
+      </w:r>
+      <w:proofErr w:type="spellEnd"/>
+      <w:r>
+        <w:rPr>
+          <w:rFonts w:cstheme="minorHAnsi"/>
+          <w:color w:val="000000" w:themeColor="text1"/>
+          <w:lang w:val="en-GB"/>
+        </w:rPr>
+        <w:t xml:space="preserve"> </w:t>
+      </w:r>
+      <w:r>
+        <w:rPr>
+          <w:rFonts w:cstheme="minorHAnsi"/>
+          <w:color w:val="000000" w:themeColor="text1"/>
           <w:highlight w:val="yellow"/>
           <w:lang w:val="en-GB"/>
         </w:rPr>
@@ -4553,8 +4975,18 @@
           <w:color w:val="000000" w:themeColor="text1"/>
           <w:lang w:val="en-GB"/>
         </w:rPr>
-        <w:t>he entity Book and BookCategory</w:t>
-      </w:r>
+        <w:t xml:space="preserve">he entity Book and </w:t>
+      </w:r>
+      <w:proofErr w:type="spellStart"/>
+      <w:r>
+        <w:rPr>
+          <w:rFonts w:cstheme="minorHAnsi"/>
+          <w:color w:val="000000" w:themeColor="text1"/>
+          <w:lang w:val="en-GB"/>
+        </w:rPr>
+        <w:t>BookCategory</w:t>
+      </w:r>
+      <w:proofErr w:type="spellEnd"/>
       <w:r>
         <w:rPr>
           <w:rFonts w:cstheme="minorHAnsi"/>
@@ -4592,6 +5024,8 @@
         </w:rPr>
         <w:t xml:space="preserve"> ‘</w:t>
       </w:r>
+      <w:proofErr w:type="spellStart"/>
+      <w:proofErr w:type="gramStart"/>
       <w:r>
         <w:rPr>
           <w:rStyle w:val="CodiceHTML"/>
@@ -4600,8 +5034,20 @@
           <w:szCs w:val="24"/>
           <w:lang w:val="en-GB"/>
         </w:rPr>
-        <w:t>book.book_category_id</w:t>
-      </w:r>
+        <w:t>book.book</w:t>
+      </w:r>
+      <w:proofErr w:type="gramEnd"/>
+      <w:r>
+        <w:rPr>
+          <w:rStyle w:val="CodiceHTML"/>
+          <w:rFonts w:asciiTheme="minorHAnsi" w:eastAsiaTheme="minorHAnsi" w:hAnsiTheme="minorHAnsi" w:cstheme="minorHAnsi"/>
+          <w:sz w:val="24"/>
+          <w:szCs w:val="24"/>
+          <w:lang w:val="en-GB"/>
+        </w:rPr>
+        <w:t>_category_id</w:t>
+      </w:r>
+      <w:proofErr w:type="spellEnd"/>
       <w:r>
         <w:rPr>
           <w:rStyle w:val="CodiceHTML"/>
@@ -4814,7 +5260,65 @@
           <w:highlight w:val="red"/>
           <w:lang w:val="en-GB"/>
         </w:rPr>
-        <w:t>Thanks to JPA we don’t need to project the Database</w:t>
+        <w:t xml:space="preserve">Thanks to JPA we </w:t>
+      </w:r>
+      <w:r>
+        <w:rPr>
+          <w:rStyle w:val="CodiceHTML"/>
+          <w:rFonts w:asciiTheme="minorHAnsi" w:eastAsiaTheme="minorHAnsi" w:hAnsiTheme="minorHAnsi" w:cstheme="minorHAnsi"/>
+          <w:sz w:val="24"/>
+          <w:szCs w:val="24"/>
+          <w:highlight w:val="green"/>
+          <w:lang w:val="en-GB"/>
+        </w:rPr>
+        <w:t xml:space="preserve">don’t </w:t>
+      </w:r>
+      <w:r>
+        <w:rPr>
+          <w:rStyle w:val="CodiceHTML"/>
+          <w:rFonts w:asciiTheme="minorHAnsi" w:eastAsiaTheme="minorHAnsi" w:hAnsiTheme="minorHAnsi" w:cstheme="minorHAnsi"/>
+          <w:sz w:val="24"/>
+          <w:szCs w:val="24"/>
+          <w:highlight w:val="green"/>
+          <w:lang w:val="en-GB"/>
+        </w:rPr>
+        <w:t xml:space="preserve">have to </w:t>
+      </w:r>
+      <w:r>
+        <w:rPr>
+          <w:rStyle w:val="CodiceHTML"/>
+          <w:rFonts w:asciiTheme="minorHAnsi" w:eastAsiaTheme="minorHAnsi" w:hAnsiTheme="minorHAnsi" w:cstheme="minorHAnsi"/>
+          <w:strike/>
+          <w:sz w:val="24"/>
+          <w:szCs w:val="24"/>
+          <w:highlight w:val="green"/>
+          <w:lang w:val="en-GB"/>
+        </w:rPr>
+        <w:t>(</w:t>
+      </w:r>
+      <w:r>
+        <w:rPr>
+          <w:rStyle w:val="CodiceHTML"/>
+          <w:rFonts w:asciiTheme="minorHAnsi" w:eastAsiaTheme="minorHAnsi" w:hAnsiTheme="minorHAnsi" w:cstheme="minorHAnsi"/>
+          <w:strike/>
+          <w:sz w:val="24"/>
+          <w:szCs w:val="24"/>
+          <w:highlight w:val="green"/>
+          <w:lang w:val="en-GB"/>
+        </w:rPr>
+        <w:t>need</w:t>
+      </w:r>
+      <w:r>
+        <w:rPr>
+          <w:rStyle w:val="CodiceHTML"/>
+          <w:rFonts w:asciiTheme="minorHAnsi" w:eastAsiaTheme="minorHAnsi" w:hAnsiTheme="minorHAnsi" w:cstheme="minorHAnsi"/>
+          <w:strike/>
+          <w:sz w:val="24"/>
+          <w:szCs w:val="24"/>
+          <w:highlight w:val="green"/>
+          <w:lang w:val="en-GB"/>
+        </w:rPr>
+        <w:t>)</w:t>
       </w:r>
       <w:r>
         <w:rPr>
@@ -4825,7 +5329,7 @@
           <w:highlight w:val="red"/>
           <w:lang w:val="en-GB"/>
         </w:rPr>
-        <w:t xml:space="preserve"> and specify the Table format</w:t>
+        <w:t xml:space="preserve"> to project the Database</w:t>
       </w:r>
       <w:r>
         <w:rPr>
@@ -4836,9 +5340,8 @@
           <w:highlight w:val="red"/>
           <w:lang w:val="en-GB"/>
         </w:rPr>
-        <w:t xml:space="preserve"> but it will be automatically </w:t>
-      </w:r>
-      <w:commentRangeStart w:id="6"/>
+        <w:t xml:space="preserve"> and specify the Table format</w:t>
+      </w:r>
       <w:r>
         <w:rPr>
           <w:rStyle w:val="CodiceHTML"/>
@@ -4848,15 +5351,9 @@
           <w:highlight w:val="red"/>
           <w:lang w:val="en-GB"/>
         </w:rPr>
-        <w:t>generated</w:t>
-      </w:r>
-      <w:commentRangeEnd w:id="6"/>
-      <w:r>
-        <w:rPr>
-          <w:rStyle w:val="Rimandocommento"/>
-        </w:rPr>
-        <w:commentReference w:id="6"/>
-      </w:r>
+        <w:t xml:space="preserve"> but it will be automatically </w:t>
+      </w:r>
+      <w:commentRangeStart w:id="6"/>
       <w:r>
         <w:rPr>
           <w:rStyle w:val="CodiceHTML"/>
@@ -4866,16 +5363,34 @@
           <w:highlight w:val="red"/>
           <w:lang w:val="en-GB"/>
         </w:rPr>
-        <w:t>.</w:t>
-      </w:r>
-    </w:p>
-    <w:p>
-      <w:pPr>
+        <w:t>generated</w:t>
+      </w:r>
+      <w:commentRangeEnd w:id="6"/>
+      <w:r>
+        <w:rPr>
+          <w:rStyle w:val="Rimandocommento"/>
+        </w:rPr>
+        <w:commentReference w:id="6"/>
+      </w:r>
+      <w:r>
         <w:rPr>
           <w:rStyle w:val="CodiceHTML"/>
           <w:rFonts w:asciiTheme="minorHAnsi" w:eastAsiaTheme="minorHAnsi" w:hAnsiTheme="minorHAnsi" w:cstheme="minorHAnsi"/>
           <w:sz w:val="24"/>
           <w:szCs w:val="24"/>
+          <w:highlight w:val="red"/>
+          <w:lang w:val="en-GB"/>
+        </w:rPr>
+        <w:t>.</w:t>
+      </w:r>
+    </w:p>
+    <w:p>
+      <w:pPr>
+        <w:rPr>
+          <w:rStyle w:val="CodiceHTML"/>
+          <w:rFonts w:asciiTheme="minorHAnsi" w:eastAsiaTheme="minorHAnsi" w:hAnsiTheme="minorHAnsi" w:cstheme="minorHAnsi"/>
+          <w:sz w:val="24"/>
+          <w:szCs w:val="24"/>
           <w:lang w:val="en-GB"/>
         </w:rPr>
       </w:pPr>
@@ -4922,9 +5437,11 @@
       <w:r>
         <w:t xml:space="preserve">class with </w:t>
       </w:r>
+      <w:proofErr w:type="spellStart"/>
       <w:r>
         <w:t>OneToMany</w:t>
       </w:r>
+      <w:proofErr w:type="spellEnd"/>
       <w:r>
         <w:t xml:space="preserve"> relationship</w:t>
       </w:r>
@@ -4992,6 +5509,7 @@
         </w:rPr>
         <w:t>(</w:t>
       </w:r>
+      <w:proofErr w:type="gramStart"/>
       <w:r>
         <w:rPr>
           <w:rStyle w:val="CodiceHTML"/>
@@ -5012,6 +5530,7 @@
         </w:rPr>
         <w:t>step</w:t>
       </w:r>
+      <w:proofErr w:type="gramEnd"/>
       <w:r>
         <w:rPr>
           <w:rStyle w:val="CodiceHTML"/>
@@ -5216,6 +5735,7 @@
         </w:rPr>
         <w:t>‘</w:t>
       </w:r>
+      <w:proofErr w:type="spellStart"/>
       <w:r>
         <w:rPr>
           <w:rStyle w:val="CodiceHTML"/>
@@ -5227,6 +5747,7 @@
         </w:rPr>
         <w:t>BookCategory</w:t>
       </w:r>
+      <w:proofErr w:type="spellEnd"/>
       <w:r>
         <w:rPr>
           <w:rStyle w:val="CodiceHTML"/>
@@ -5402,8 +5923,18 @@
           <w:highlight w:val="yellow"/>
           <w:lang w:val="en-GB"/>
         </w:rPr>
-        <w:t>@ManyToOne</w:t>
-      </w:r>
+        <w:t>@</w:t>
+      </w:r>
+      <w:proofErr w:type="spellStart"/>
+      <w:r>
+        <w:rPr>
+          <w:rFonts w:cstheme="minorHAnsi"/>
+          <w:highlight w:val="yellow"/>
+          <w:lang w:val="en-GB"/>
+        </w:rPr>
+        <w:t>ManyToOne</w:t>
+      </w:r>
+      <w:proofErr w:type="spellEnd"/>
       <w:r>
         <w:rPr>
           <w:rFonts w:cstheme="minorHAnsi"/>
@@ -5439,8 +5970,18 @@
           <w:highlight w:val="yellow"/>
           <w:lang w:val="en-GB"/>
         </w:rPr>
-        <w:t>we need to use the annotation @JoinColumn</w:t>
-      </w:r>
+        <w:t>we need to use the annotation @</w:t>
+      </w:r>
+      <w:proofErr w:type="spellStart"/>
+      <w:r>
+        <w:rPr>
+          <w:rFonts w:cstheme="minorHAnsi"/>
+          <w:highlight w:val="yellow"/>
+          <w:lang w:val="en-GB"/>
+        </w:rPr>
+        <w:t>JoinColumn</w:t>
+      </w:r>
+      <w:proofErr w:type="spellEnd"/>
       <w:r>
         <w:rPr>
           <w:rFonts w:cstheme="minorHAnsi"/>
@@ -5502,13 +6043,23 @@
         </w:rPr>
         <w:t xml:space="preserve"> to the </w:t>
       </w:r>
-      <w:r>
-        <w:rPr>
-          <w:rFonts w:cstheme="minorHAnsi"/>
-          <w:highlight w:val="yellow"/>
-          <w:lang w:val="en-GB"/>
-        </w:rPr>
-        <w:t xml:space="preserve">BookCategory </w:t>
+      <w:proofErr w:type="spellStart"/>
+      <w:r>
+        <w:rPr>
+          <w:rFonts w:cstheme="minorHAnsi"/>
+          <w:highlight w:val="yellow"/>
+          <w:lang w:val="en-GB"/>
+        </w:rPr>
+        <w:t>BookCategory</w:t>
+      </w:r>
+      <w:proofErr w:type="spellEnd"/>
+      <w:r>
+        <w:rPr>
+          <w:rFonts w:cstheme="minorHAnsi"/>
+          <w:highlight w:val="yellow"/>
+          <w:lang w:val="en-GB"/>
+        </w:rPr>
+        <w:t xml:space="preserve"> </w:t>
       </w:r>
       <w:r>
         <w:rPr>
@@ -5546,13 +6097,23 @@
         </w:rPr>
         <w:t xml:space="preserve">The </w:t>
       </w:r>
-      <w:r>
-        <w:rPr>
-          <w:rFonts w:cstheme="minorHAnsi"/>
-          <w:highlight w:val="yellow"/>
-          <w:lang w:val="en-GB"/>
-        </w:rPr>
-        <w:t xml:space="preserve">BookCategory </w:t>
+      <w:proofErr w:type="spellStart"/>
+      <w:r>
+        <w:rPr>
+          <w:rFonts w:cstheme="minorHAnsi"/>
+          <w:highlight w:val="yellow"/>
+          <w:lang w:val="en-GB"/>
+        </w:rPr>
+        <w:t>BookCategory</w:t>
+      </w:r>
+      <w:proofErr w:type="spellEnd"/>
+      <w:r>
+        <w:rPr>
+          <w:rFonts w:cstheme="minorHAnsi"/>
+          <w:highlight w:val="yellow"/>
+          <w:lang w:val="en-GB"/>
+        </w:rPr>
+        <w:t xml:space="preserve"> </w:t>
       </w:r>
       <w:r>
         <w:rPr>
@@ -5618,12 +6179,21 @@
         </w:rPr>
       </w:pPr>
       <w:bookmarkStart w:id="9" w:name="_Toc23441714"/>
+      <w:proofErr w:type="spellStart"/>
       <w:r>
         <w:rPr>
           <w:rFonts w:asciiTheme="minorHAnsi" w:hAnsiTheme="minorHAnsi" w:cstheme="minorHAnsi"/>
           <w:lang w:val="en-GB"/>
         </w:rPr>
-        <w:t>BookCategory:</w:t>
+        <w:t>BookCategory</w:t>
+      </w:r>
+      <w:proofErr w:type="spellEnd"/>
+      <w:r>
+        <w:rPr>
+          <w:rFonts w:asciiTheme="minorHAnsi" w:hAnsiTheme="minorHAnsi" w:cstheme="minorHAnsi"/>
+          <w:lang w:val="en-GB"/>
+        </w:rPr>
+        <w:t>:</w:t>
       </w:r>
       <w:bookmarkEnd w:id="9"/>
     </w:p>
@@ -5742,8 +6312,17 @@
           <w:lang w:val="en-GB"/>
         </w:rPr>
         <w:lastRenderedPageBreak/>
-        <w:t>In BookCategory</w:t>
-      </w:r>
+        <w:t xml:space="preserve">In </w:t>
+      </w:r>
+      <w:proofErr w:type="spellStart"/>
+      <w:r>
+        <w:rPr>
+          <w:rFonts w:cstheme="minorHAnsi"/>
+          <w:lang w:val="en-GB"/>
+        </w:rPr>
+        <w:t>BookCategory</w:t>
+      </w:r>
+      <w:proofErr w:type="spellEnd"/>
       <w:r>
         <w:rPr>
           <w:rFonts w:cstheme="minorHAnsi"/>
@@ -5772,7 +6351,25 @@
           <w:highlight w:val="yellow"/>
           <w:lang w:val="en-GB"/>
         </w:rPr>
-        <w:t xml:space="preserve">@OneToMany </w:t>
+        <w:t>@</w:t>
+      </w:r>
+      <w:proofErr w:type="spellStart"/>
+      <w:r>
+        <w:rPr>
+          <w:rFonts w:cstheme="minorHAnsi"/>
+          <w:highlight w:val="yellow"/>
+          <w:lang w:val="en-GB"/>
+        </w:rPr>
+        <w:t>OneToMany</w:t>
+      </w:r>
+      <w:proofErr w:type="spellEnd"/>
+      <w:r>
+        <w:rPr>
+          <w:rFonts w:cstheme="minorHAnsi"/>
+          <w:highlight w:val="yellow"/>
+          <w:lang w:val="en-GB"/>
+        </w:rPr>
+        <w:t xml:space="preserve"> </w:t>
       </w:r>
       <w:r>
         <w:rPr>
@@ -5855,7 +6452,23 @@
           <w:rFonts w:cstheme="minorHAnsi"/>
           <w:lang w:val="en-GB"/>
         </w:rPr>
-        <w:t xml:space="preserve"> that join with our BookCategory Object</w:t>
+        <w:t xml:space="preserve"> that join with our </w:t>
+      </w:r>
+      <w:proofErr w:type="spellStart"/>
+      <w:r>
+        <w:rPr>
+          <w:rFonts w:cstheme="minorHAnsi"/>
+          <w:lang w:val="en-GB"/>
+        </w:rPr>
+        <w:t>BookCategory</w:t>
+      </w:r>
+      <w:proofErr w:type="spellEnd"/>
+      <w:r>
+        <w:rPr>
+          <w:rFonts w:cstheme="minorHAnsi"/>
+          <w:lang w:val="en-GB"/>
+        </w:rPr>
+        <w:t xml:space="preserve"> Object</w:t>
       </w:r>
       <w:r>
         <w:rPr>
@@ -5907,23 +6520,108 @@
           <w:rFonts w:cstheme="minorHAnsi"/>
           <w:lang w:val="en-GB"/>
         </w:rPr>
-        <w:t xml:space="preserve"> ManyToOne relationship with our class (</w:t>
-      </w:r>
-      <w:r>
-        <w:rPr>
-          <w:rFonts w:cstheme="minorHAnsi"/>
-          <w:lang w:val="en-GB"/>
-        </w:rPr>
-        <w:t xml:space="preserve">In this case Book.bookCategory) </w:t>
-      </w:r>
-      <w:r>
-        <w:rPr>
-          <w:rFonts w:cstheme="minorHAnsi"/>
-          <w:highlight w:val="yellow"/>
-          <w:lang w:val="en-GB"/>
-        </w:rPr>
-        <w:t>must be specified inside the annotation @OneToMany</w:t>
-      </w:r>
+        <w:t xml:space="preserve"> </w:t>
+      </w:r>
+      <w:proofErr w:type="spellStart"/>
+      <w:r>
+        <w:rPr>
+          <w:rFonts w:cstheme="minorHAnsi"/>
+          <w:lang w:val="en-GB"/>
+        </w:rPr>
+        <w:t>ManyToOne</w:t>
+      </w:r>
+      <w:proofErr w:type="spellEnd"/>
+      <w:r>
+        <w:rPr>
+          <w:rFonts w:cstheme="minorHAnsi"/>
+          <w:lang w:val="en-GB"/>
+        </w:rPr>
+        <w:t xml:space="preserve"> relationship with our class (</w:t>
+      </w:r>
+      <w:r>
+        <w:rPr>
+          <w:rFonts w:cstheme="minorHAnsi"/>
+          <w:lang w:val="en-GB"/>
+        </w:rPr>
+        <w:t xml:space="preserve">In this case </w:t>
+      </w:r>
+      <w:proofErr w:type="spellStart"/>
+      <w:r>
+        <w:rPr>
+          <w:rFonts w:cstheme="minorHAnsi"/>
+          <w:lang w:val="en-GB"/>
+        </w:rPr>
+        <w:t>Book.bookCategory</w:t>
+      </w:r>
+      <w:proofErr w:type="spellEnd"/>
+      <w:r>
+        <w:rPr>
+          <w:rFonts w:cstheme="minorHAnsi"/>
+          <w:lang w:val="en-GB"/>
+        </w:rPr>
+        <w:t xml:space="preserve">) </w:t>
+      </w:r>
+      <w:r>
+        <w:rPr>
+          <w:rFonts w:cstheme="minorHAnsi"/>
+          <w:highlight w:val="yellow"/>
+          <w:lang w:val="en-GB"/>
+        </w:rPr>
+        <w:t xml:space="preserve">must be </w:t>
+      </w:r>
+      <w:r>
+        <w:rPr>
+          <w:rFonts w:cstheme="minorHAnsi"/>
+          <w:highlight w:val="green"/>
+          <w:lang w:val="en-GB"/>
+        </w:rPr>
+        <w:t>defined</w:t>
+      </w:r>
+      <w:r>
+        <w:rPr>
+          <w:rFonts w:cstheme="minorHAnsi"/>
+          <w:strike/>
+          <w:highlight w:val="green"/>
+          <w:lang w:val="en-GB"/>
+        </w:rPr>
+        <w:t>(</w:t>
+      </w:r>
+      <w:r>
+        <w:rPr>
+          <w:rFonts w:cstheme="minorHAnsi"/>
+          <w:strike/>
+          <w:highlight w:val="green"/>
+          <w:lang w:val="en-GB"/>
+        </w:rPr>
+        <w:t>specified</w:t>
+      </w:r>
+      <w:r>
+        <w:rPr>
+          <w:rFonts w:cstheme="minorHAnsi"/>
+          <w:strike/>
+          <w:highlight w:val="green"/>
+          <w:lang w:val="en-GB"/>
+        </w:rPr>
+        <w:t>)</w:t>
+      </w:r>
+      <w:r>
+        <w:rPr>
+          <w:rFonts w:cstheme="minorHAnsi"/>
+          <w:highlight w:val="yellow"/>
+          <w:lang w:val="en-GB"/>
+        </w:rPr>
+        <w:t xml:space="preserve"> inside the annotation @</w:t>
+      </w:r>
+      <w:proofErr w:type="spellStart"/>
+      <w:r>
+        <w:rPr>
+          <w:rFonts w:cstheme="minorHAnsi"/>
+          <w:highlight w:val="yellow"/>
+          <w:lang w:val="en-GB"/>
+        </w:rPr>
+        <w:t>OneToMany</w:t>
+      </w:r>
+      <w:proofErr w:type="spellEnd"/>
       <w:r>
         <w:rPr>
           <w:rFonts w:cstheme="minorHAnsi"/>
@@ -5938,6 +6636,7 @@
         </w:rPr>
         <w:t>followed by “private Set&lt;</w:t>
       </w:r>
+      <w:proofErr w:type="spellStart"/>
       <w:r>
         <w:rPr>
           <w:rFonts w:cstheme="minorHAnsi"/>
@@ -5946,12 +6645,29 @@
         </w:rPr>
         <w:t>Class_That_Joins_With_This_Class</w:t>
       </w:r>
-      <w:r>
-        <w:rPr>
-          <w:rFonts w:cstheme="minorHAnsi"/>
-          <w:lang w:val="en-GB"/>
-        </w:rPr>
-        <w:t xml:space="preserve">&gt; AttributeName;”. </w:t>
+      <w:proofErr w:type="spellEnd"/>
+      <w:r>
+        <w:rPr>
+          <w:rFonts w:cstheme="minorHAnsi"/>
+          <w:lang w:val="en-GB"/>
+        </w:rPr>
+        <w:t xml:space="preserve">&gt; </w:t>
+      </w:r>
+      <w:proofErr w:type="spellStart"/>
+      <w:r>
+        <w:rPr>
+          <w:rFonts w:cstheme="minorHAnsi"/>
+          <w:lang w:val="en-GB"/>
+        </w:rPr>
+        <w:t>AttributeName</w:t>
+      </w:r>
+      <w:proofErr w:type="spellEnd"/>
+      <w:r>
+        <w:rPr>
+          <w:rFonts w:cstheme="minorHAnsi"/>
+          <w:lang w:val="en-GB"/>
+        </w:rPr>
+        <w:t xml:space="preserve">;”. </w:t>
       </w:r>
     </w:p>
     <w:p>
@@ -6117,7 +6833,112 @@
           <w:rFonts w:cstheme="minorHAnsi"/>
           <w:lang w:val="en-GB"/>
         </w:rPr>
-        <w:t xml:space="preserve"> for some Book Objects and BookCategory Objects using the EntityManager and EntityManagerFactory to store them in the DB</w:t>
+        <w:t xml:space="preserve"> for some Book Objects and </w:t>
+      </w:r>
+      <w:proofErr w:type="spellStart"/>
+      <w:r>
+        <w:rPr>
+          <w:rFonts w:cstheme="minorHAnsi"/>
+          <w:lang w:val="en-GB"/>
+        </w:rPr>
+        <w:t>BookCategory</w:t>
+      </w:r>
+      <w:proofErr w:type="spellEnd"/>
+      <w:r>
+        <w:rPr>
+          <w:rFonts w:cstheme="minorHAnsi"/>
+          <w:lang w:val="en-GB"/>
+        </w:rPr>
+        <w:t xml:space="preserve"> Objects</w:t>
+      </w:r>
+      <w:r>
+        <w:rPr>
+          <w:rFonts w:cstheme="minorHAnsi"/>
+          <w:highlight w:val="green"/>
+          <w:lang w:val="en-GB"/>
+        </w:rPr>
+        <w:t>.</w:t>
+      </w:r>
+      <w:r>
+        <w:rPr>
+          <w:rFonts w:cstheme="minorHAnsi"/>
+          <w:lang w:val="en-GB"/>
+        </w:rPr>
+        <w:t xml:space="preserve"> </w:t>
+      </w:r>
+      <w:r>
+        <w:rPr>
+          <w:rFonts w:cstheme="minorHAnsi"/>
+          <w:highlight w:val="green"/>
+          <w:lang w:val="en-GB"/>
+        </w:rPr>
+        <w:t xml:space="preserve">Note that we use </w:t>
+      </w:r>
+      <w:r>
+        <w:rPr>
+          <w:rFonts w:cstheme="minorHAnsi"/>
+          <w:strike/>
+          <w:highlight w:val="green"/>
+          <w:lang w:val="en-GB"/>
+        </w:rPr>
+        <w:t>(</w:t>
+      </w:r>
+      <w:r>
+        <w:rPr>
+          <w:rFonts w:cstheme="minorHAnsi"/>
+          <w:strike/>
+          <w:highlight w:val="green"/>
+          <w:lang w:val="en-GB"/>
+        </w:rPr>
+        <w:t>using</w:t>
+      </w:r>
+      <w:r>
+        <w:rPr>
+          <w:rFonts w:cstheme="minorHAnsi"/>
+          <w:strike/>
+          <w:highlight w:val="green"/>
+          <w:lang w:val="en-GB"/>
+        </w:rPr>
+        <w:t>)</w:t>
+      </w:r>
+      <w:r>
+        <w:rPr>
+          <w:rFonts w:cstheme="minorHAnsi"/>
+          <w:lang w:val="en-GB"/>
+        </w:rPr>
+        <w:t xml:space="preserve"> the </w:t>
+      </w:r>
+      <w:proofErr w:type="spellStart"/>
+      <w:r>
+        <w:rPr>
+          <w:rFonts w:cstheme="minorHAnsi"/>
+          <w:lang w:val="en-GB"/>
+        </w:rPr>
+        <w:t>EntityManager</w:t>
+      </w:r>
+      <w:proofErr w:type="spellEnd"/>
+      <w:r>
+        <w:rPr>
+          <w:rFonts w:cstheme="minorHAnsi"/>
+          <w:lang w:val="en-GB"/>
+        </w:rPr>
+        <w:t xml:space="preserve"> and </w:t>
+      </w:r>
+      <w:proofErr w:type="spellStart"/>
+      <w:r>
+        <w:rPr>
+          <w:rFonts w:cstheme="minorHAnsi"/>
+          <w:lang w:val="en-GB"/>
+        </w:rPr>
+        <w:t>EntityManagerFactory</w:t>
+      </w:r>
+      <w:proofErr w:type="spellEnd"/>
+      <w:r>
+        <w:rPr>
+          <w:rFonts w:cstheme="minorHAnsi"/>
+          <w:lang w:val="en-GB"/>
+        </w:rPr>
+        <w:t xml:space="preserve"> to store them in the DB</w:t>
       </w:r>
       <w:r>
         <w:rPr>
@@ -6170,7 +6991,65 @@
           <w:rFonts w:cstheme="minorHAnsi"/>
           <w:lang w:val="en-GB"/>
         </w:rPr>
-        <w:t xml:space="preserve">After the execution of the main JPA Automatically generate the tables </w:t>
+        <w:t xml:space="preserve">After the execution of the main JPA </w:t>
+      </w:r>
+      <w:r>
+        <w:rPr>
+          <w:rFonts w:cstheme="minorHAnsi"/>
+          <w:highlight w:val="green"/>
+          <w:lang w:val="en-GB"/>
+        </w:rPr>
+        <w:t>a</w:t>
+      </w:r>
+      <w:r>
+        <w:rPr>
+          <w:rFonts w:cstheme="minorHAnsi"/>
+          <w:highlight w:val="green"/>
+          <w:lang w:val="en-GB"/>
+        </w:rPr>
+        <w:t>utomatically</w:t>
+      </w:r>
+      <w:r>
+        <w:rPr>
+          <w:rFonts w:cstheme="minorHAnsi"/>
+          <w:highlight w:val="green"/>
+          <w:lang w:val="en-GB"/>
+        </w:rPr>
+        <w:t xml:space="preserve"> </w:t>
+      </w:r>
+      <w:r>
+        <w:rPr>
+          <w:rFonts w:cstheme="minorHAnsi"/>
+          <w:strike/>
+          <w:highlight w:val="green"/>
+          <w:lang w:val="en-GB"/>
+        </w:rPr>
+        <w:t>(</w:t>
+      </w:r>
+      <w:r>
+        <w:rPr>
+          <w:rFonts w:cstheme="minorHAnsi"/>
+          <w:strike/>
+          <w:highlight w:val="green"/>
+          <w:lang w:val="en-GB"/>
+        </w:rPr>
+        <w:t>Automatically</w:t>
+      </w:r>
+      <w:r>
+        <w:rPr>
+          <w:rFonts w:cstheme="minorHAnsi"/>
+          <w:strike/>
+          <w:highlight w:val="green"/>
+          <w:lang w:val="en-GB"/>
+        </w:rPr>
+        <w:t>)</w:t>
+      </w:r>
+      <w:r>
+        <w:rPr>
+          <w:rFonts w:cstheme="minorHAnsi"/>
+          <w:lang w:val="en-GB"/>
+        </w:rPr>
+        <w:t xml:space="preserve"> generate the tables </w:t>
       </w:r>
       <w:r>
         <w:rPr>
@@ -6207,6 +7086,7 @@
         </w:rPr>
         <w:t>‘</w:t>
       </w:r>
+      <w:proofErr w:type="spellStart"/>
       <w:r>
         <w:rPr>
           <w:rFonts w:cstheme="minorHAnsi"/>
@@ -6214,12 +7094,28 @@
         </w:rPr>
         <w:t>bookcategory</w:t>
       </w:r>
+      <w:proofErr w:type="spellEnd"/>
       <w:r>
         <w:rPr>
           <w:rFonts w:cstheme="minorHAnsi"/>
           <w:lang w:val="en-GB"/>
         </w:rPr>
         <w:t>’</w:t>
+      </w:r>
+      <w:r>
+        <w:rPr>
+          <w:rFonts w:cstheme="minorHAnsi"/>
+          <w:lang w:val="en-GB"/>
+        </w:rPr>
+        <w:t xml:space="preserve"> </w:t>
+      </w:r>
+      <w:r>
+        <w:rPr>
+          <w:rFonts w:cstheme="minorHAnsi"/>
+          <w:highlight w:val="green"/>
+          <w:lang w:val="en-GB"/>
+        </w:rPr>
+        <w:t>as we can see from this MySQL workbench’s screenshots</w:t>
       </w:r>
       <w:r>
         <w:rPr>
@@ -6510,8 +7406,16 @@
         <w:rPr>
           <w:lang w:val="en-GB"/>
         </w:rPr>
-        <w:t>Content of bookcategory</w:t>
-      </w:r>
+        <w:t xml:space="preserve">Content of </w:t>
+      </w:r>
+      <w:proofErr w:type="spellStart"/>
+      <w:r>
+        <w:rPr>
+          <w:lang w:val="en-GB"/>
+        </w:rPr>
+        <w:t>bookcategory</w:t>
+      </w:r>
+      <w:proofErr w:type="spellEnd"/>
       <w:r>
         <w:rPr>
           <w:lang w:val="en-GB"/>
@@ -6654,7 +7558,23 @@
           <w:rFonts w:cstheme="minorHAnsi"/>
           <w:lang w:val="en-GB"/>
         </w:rPr>
-        <w:t xml:space="preserve">A particular relationship that we could find in a E-R Diagram is the </w:t>
+        <w:t xml:space="preserve">A particular relationship that we could find in </w:t>
+      </w:r>
+      <w:proofErr w:type="gramStart"/>
+      <w:r>
+        <w:rPr>
+          <w:rFonts w:cstheme="minorHAnsi"/>
+          <w:lang w:val="en-GB"/>
+        </w:rPr>
+        <w:t>a</w:t>
+      </w:r>
+      <w:proofErr w:type="gramEnd"/>
+      <w:r>
+        <w:rPr>
+          <w:rFonts w:cstheme="minorHAnsi"/>
+          <w:lang w:val="en-GB"/>
+        </w:rPr>
+        <w:t xml:space="preserve"> E-R Diagram is the </w:t>
       </w:r>
       <w:r>
         <w:rPr>
@@ -6721,7 +7641,169 @@
           <w:rFonts w:cstheme="minorHAnsi"/>
           <w:lang w:val="en-GB"/>
         </w:rPr>
-        <w:t xml:space="preserve"> when multiple records in a table are associated with multiple records in another table. For example, a many-to-many relationship exists between customers and products: customers can purchase various products, and products can be purchased by many customers. </w:t>
+        <w:t xml:space="preserve"> when multiple records in a table are associated with multiple records in another table. For </w:t>
+      </w:r>
+      <w:r>
+        <w:rPr>
+          <w:rFonts w:cstheme="minorHAnsi"/>
+          <w:highlight w:val="green"/>
+          <w:lang w:val="en-GB"/>
+        </w:rPr>
+        <w:t>instance</w:t>
+      </w:r>
+      <w:r>
+        <w:rPr>
+          <w:rFonts w:cstheme="minorHAnsi"/>
+          <w:strike/>
+          <w:highlight w:val="green"/>
+          <w:lang w:val="en-GB"/>
+        </w:rPr>
+        <w:t>(</w:t>
+      </w:r>
+      <w:r>
+        <w:rPr>
+          <w:rFonts w:cstheme="minorHAnsi"/>
+          <w:strike/>
+          <w:highlight w:val="green"/>
+          <w:lang w:val="en-GB"/>
+        </w:rPr>
+        <w:t>example</w:t>
+      </w:r>
+      <w:r>
+        <w:rPr>
+          <w:rFonts w:cstheme="minorHAnsi"/>
+          <w:strike/>
+          <w:highlight w:val="green"/>
+          <w:lang w:val="en-GB"/>
+        </w:rPr>
+        <w:t>)</w:t>
+      </w:r>
+      <w:r>
+        <w:rPr>
+          <w:rFonts w:cstheme="minorHAnsi"/>
+          <w:lang w:val="en-GB"/>
+        </w:rPr>
+        <w:t>, a many-to-many relationship</w:t>
+      </w:r>
+      <w:r>
+        <w:rPr>
+          <w:rFonts w:cstheme="minorHAnsi"/>
+          <w:lang w:val="en-GB"/>
+        </w:rPr>
+        <w:t xml:space="preserve"> </w:t>
+      </w:r>
+      <w:r>
+        <w:rPr>
+          <w:rFonts w:cstheme="minorHAnsi"/>
+          <w:highlight w:val="green"/>
+          <w:lang w:val="en-GB"/>
+        </w:rPr>
+        <w:t>can</w:t>
+      </w:r>
+      <w:r>
+        <w:rPr>
+          <w:rFonts w:cstheme="minorHAnsi"/>
+          <w:lang w:val="en-GB"/>
+        </w:rPr>
+        <w:t xml:space="preserve"> </w:t>
+      </w:r>
+      <w:r>
+        <w:rPr>
+          <w:rFonts w:cstheme="minorHAnsi"/>
+          <w:highlight w:val="green"/>
+          <w:lang w:val="en-GB"/>
+        </w:rPr>
+        <w:t>exist</w:t>
+      </w:r>
+      <w:r>
+        <w:rPr>
+          <w:rFonts w:cstheme="minorHAnsi"/>
+          <w:lang w:val="en-GB"/>
+        </w:rPr>
+        <w:t xml:space="preserve"> </w:t>
+      </w:r>
+      <w:r>
+        <w:rPr>
+          <w:rFonts w:cstheme="minorHAnsi"/>
+          <w:highlight w:val="green"/>
+          <w:lang w:val="en-GB"/>
+        </w:rPr>
+        <w:t>(</w:t>
+      </w:r>
+      <w:r>
+        <w:rPr>
+          <w:rFonts w:cstheme="minorHAnsi"/>
+          <w:strike/>
+          <w:highlight w:val="green"/>
+          <w:lang w:val="en-GB"/>
+        </w:rPr>
+        <w:t>exists</w:t>
+      </w:r>
+      <w:r>
+        <w:rPr>
+          <w:rFonts w:cstheme="minorHAnsi"/>
+          <w:highlight w:val="green"/>
+          <w:lang w:val="en-GB"/>
+        </w:rPr>
+        <w:t>)</w:t>
+      </w:r>
+      <w:r>
+        <w:rPr>
+          <w:rFonts w:cstheme="minorHAnsi"/>
+          <w:lang w:val="en-GB"/>
+        </w:rPr>
+        <w:t xml:space="preserve"> </w:t>
+      </w:r>
+      <w:r>
+        <w:rPr>
+          <w:rFonts w:cstheme="minorHAnsi"/>
+          <w:lang w:val="en-GB"/>
+        </w:rPr>
+        <w:t>between</w:t>
+      </w:r>
+      <w:r>
+        <w:rPr>
+          <w:rFonts w:cstheme="minorHAnsi"/>
+          <w:lang w:val="en-GB"/>
+        </w:rPr>
+        <w:t xml:space="preserve"> </w:t>
+      </w:r>
+      <w:r>
+        <w:rPr>
+          <w:rFonts w:cstheme="minorHAnsi"/>
+          <w:highlight w:val="green"/>
+          <w:lang w:val="en-GB"/>
+        </w:rPr>
+        <w:t>some</w:t>
+      </w:r>
+      <w:r>
+        <w:rPr>
+          <w:rFonts w:cstheme="minorHAnsi"/>
+          <w:lang w:val="en-GB"/>
+        </w:rPr>
+        <w:t xml:space="preserve"> customers and products</w:t>
+      </w:r>
+      <w:r>
+        <w:rPr>
+          <w:rFonts w:cstheme="minorHAnsi"/>
+          <w:lang w:val="en-GB"/>
+        </w:rPr>
+        <w:t xml:space="preserve"> </w:t>
+      </w:r>
+      <w:r>
+        <w:rPr>
+          <w:rFonts w:cstheme="minorHAnsi"/>
+          <w:highlight w:val="green"/>
+          <w:lang w:val="en-GB"/>
+        </w:rPr>
+        <w:t>that they sell. In facts,</w:t>
+      </w:r>
+      <w:r>
+        <w:rPr>
+          <w:rFonts w:cstheme="minorHAnsi"/>
+          <w:lang w:val="en-GB"/>
+        </w:rPr>
+        <w:t xml:space="preserve"> customers can purchase various products, and products can be purchased by many customers. </w:t>
       </w:r>
     </w:p>
     <w:p>
@@ -6781,7 +7863,23 @@
           <w:rFonts w:cstheme="minorHAnsi"/>
           <w:lang w:val="en-GB"/>
         </w:rPr>
-        <w:t xml:space="preserve"> to create a many to many relationship between two entities using JPA.</w:t>
+        <w:t xml:space="preserve"> to create a many to many </w:t>
+      </w:r>
+      <w:proofErr w:type="gramStart"/>
+      <w:r>
+        <w:rPr>
+          <w:rFonts w:cstheme="minorHAnsi"/>
+          <w:lang w:val="en-GB"/>
+        </w:rPr>
+        <w:t>relationship</w:t>
+      </w:r>
+      <w:proofErr w:type="gramEnd"/>
+      <w:r>
+        <w:rPr>
+          <w:rFonts w:cstheme="minorHAnsi"/>
+          <w:lang w:val="en-GB"/>
+        </w:rPr>
+        <w:t xml:space="preserve"> between two entities using JPA.</w:t>
       </w:r>
     </w:p>
     <w:p>
@@ -6805,14 +7903,31 @@
           <w:highlight w:val="yellow"/>
           <w:lang w:val="en-GB"/>
         </w:rPr>
-        <w:t>is related to a Social Network context</w:t>
-      </w:r>
-      <w:r>
-        <w:rPr>
-          <w:rFonts w:cstheme="minorHAnsi"/>
-          <w:lang w:val="en-GB"/>
-        </w:rPr>
-        <w:t xml:space="preserve">, and </w:t>
+        <w:t xml:space="preserve">is related to a Social Network </w:t>
+      </w:r>
+      <w:proofErr w:type="gramStart"/>
+      <w:r>
+        <w:rPr>
+          <w:rFonts w:cstheme="minorHAnsi"/>
+          <w:highlight w:val="yellow"/>
+          <w:lang w:val="en-GB"/>
+        </w:rPr>
+        <w:t>context</w:t>
+      </w:r>
+      <w:r>
+        <w:rPr>
+          <w:rFonts w:cstheme="minorHAnsi"/>
+          <w:lang w:val="en-GB"/>
+        </w:rPr>
+        <w:t>, and</w:t>
+      </w:r>
+      <w:proofErr w:type="gramEnd"/>
+      <w:r>
+        <w:rPr>
+          <w:rFonts w:cstheme="minorHAnsi"/>
+          <w:lang w:val="en-GB"/>
+        </w:rPr>
+        <w:t xml:space="preserve"> </w:t>
       </w:r>
       <w:r>
         <w:rPr>
@@ -6950,7 +8065,23 @@
           <w:rFonts w:cstheme="minorHAnsi"/>
           <w:lang w:val="en-GB"/>
         </w:rPr>
-        <w:t xml:space="preserve"> a third table, called post_tag, which contains all the possible association between posts and tags. </w:t>
+        <w:t xml:space="preserve"> a third table, called </w:t>
+      </w:r>
+      <w:proofErr w:type="spellStart"/>
+      <w:r>
+        <w:rPr>
+          <w:rFonts w:cstheme="minorHAnsi"/>
+          <w:lang w:val="en-GB"/>
+        </w:rPr>
+        <w:t>post_tag</w:t>
+      </w:r>
+      <w:proofErr w:type="spellEnd"/>
+      <w:r>
+        <w:rPr>
+          <w:rFonts w:cstheme="minorHAnsi"/>
+          <w:lang w:val="en-GB"/>
+        </w:rPr>
+        <w:t xml:space="preserve">, which contains all the possible association between posts and tags. </w:t>
       </w:r>
       <w:r>
         <w:rPr>
@@ -6977,13 +8108,66 @@
       <w:r>
         <w:rPr>
           <w:rFonts w:cstheme="minorHAnsi"/>
-          <w:lang w:val="en-GB"/>
-        </w:rPr>
-        <w:t>In order to create the entity</w:t>
-      </w:r>
-      <w:r>
-        <w:rPr>
-          <w:rFonts w:cstheme="minorHAnsi"/>
+          <w:highlight w:val="green"/>
+          <w:lang w:val="en-GB"/>
+        </w:rPr>
+        <w:t>First of all we have to create, following the step described previously, an</w:t>
+      </w:r>
+      <w:r>
+        <w:rPr>
+          <w:rFonts w:cstheme="minorHAnsi"/>
+          <w:lang w:val="en-GB"/>
+        </w:rPr>
+        <w:t xml:space="preserve"> </w:t>
+      </w:r>
+      <w:r>
+        <w:rPr>
+          <w:rFonts w:cstheme="minorHAnsi"/>
+          <w:lang w:val="en-GB"/>
+        </w:rPr>
+        <w:t>(</w:t>
+      </w:r>
+      <w:r>
+        <w:rPr>
+          <w:rFonts w:cstheme="minorHAnsi"/>
+          <w:strike/>
+          <w:lang w:val="en-GB"/>
+        </w:rPr>
+        <w:t>In order to create the</w:t>
+      </w:r>
+      <w:r>
+        <w:rPr>
+          <w:rFonts w:cstheme="minorHAnsi"/>
+          <w:lang w:val="en-GB"/>
+        </w:rPr>
+        <w:t>)</w:t>
+      </w:r>
+      <w:r>
+        <w:rPr>
+          <w:rFonts w:cstheme="minorHAnsi"/>
+          <w:lang w:val="en-GB"/>
+        </w:rPr>
+        <w:t xml:space="preserve"> entity</w:t>
+      </w:r>
+      <w:r>
+        <w:rPr>
+          <w:rFonts w:cstheme="minorHAnsi"/>
+          <w:lang w:val="en-GB"/>
+        </w:rPr>
+        <w:t xml:space="preserve"> </w:t>
+      </w:r>
+      <w:r>
+        <w:rPr>
+          <w:rFonts w:cstheme="minorHAnsi"/>
+          <w:strike/>
+          <w:lang w:val="en-GB"/>
+        </w:rPr>
+        <w:t>(</w:t>
+      </w:r>
+      <w:r>
+        <w:rPr>
+          <w:rFonts w:cstheme="minorHAnsi"/>
+          <w:strike/>
           <w:lang w:val="en-GB"/>
         </w:rPr>
         <w:t>,</w:t>
@@ -6991,9 +8175,79 @@
       <w:r>
         <w:rPr>
           <w:rFonts w:cstheme="minorHAnsi"/>
-          <w:lang w:val="en-GB"/>
-        </w:rPr>
-        <w:t xml:space="preserve"> we have to follow the steps that we have seen previously, defining all the attributes of the entities classically. </w:t>
+          <w:strike/>
+          <w:lang w:val="en-GB"/>
+        </w:rPr>
+        <w:t xml:space="preserve"> we have to follow the steps that we have seen previously,</w:t>
+      </w:r>
+      <w:r>
+        <w:rPr>
+          <w:rFonts w:cstheme="minorHAnsi"/>
+          <w:strike/>
+          <w:lang w:val="en-GB"/>
+        </w:rPr>
+        <w:t>)</w:t>
+      </w:r>
+      <w:r>
+        <w:rPr>
+          <w:rFonts w:cstheme="minorHAnsi"/>
+          <w:lang w:val="en-GB"/>
+        </w:rPr>
+        <w:t xml:space="preserve"> defining all</w:t>
+      </w:r>
+      <w:r>
+        <w:rPr>
+          <w:rFonts w:cstheme="minorHAnsi"/>
+          <w:lang w:val="en-GB"/>
+        </w:rPr>
+        <w:t xml:space="preserve"> </w:t>
+      </w:r>
+      <w:r>
+        <w:rPr>
+          <w:rFonts w:cstheme="minorHAnsi"/>
+          <w:highlight w:val="green"/>
+          <w:lang w:val="en-GB"/>
+        </w:rPr>
+        <w:t>its attributes</w:t>
+      </w:r>
+      <w:r>
+        <w:rPr>
+          <w:rFonts w:cstheme="minorHAnsi"/>
+          <w:strike/>
+          <w:lang w:val="en-GB"/>
+        </w:rPr>
+        <w:t xml:space="preserve"> </w:t>
+      </w:r>
+      <w:r>
+        <w:rPr>
+          <w:rFonts w:cstheme="minorHAnsi"/>
+          <w:strike/>
+          <w:lang w:val="en-GB"/>
+        </w:rPr>
+        <w:t>(</w:t>
+      </w:r>
+      <w:r>
+        <w:rPr>
+          <w:rFonts w:cstheme="minorHAnsi"/>
+          <w:strike/>
+          <w:lang w:val="en-GB"/>
+        </w:rPr>
+        <w:t>the attributes of the entities classically</w:t>
+      </w:r>
+      <w:r>
+        <w:rPr>
+          <w:rFonts w:cstheme="minorHAnsi"/>
+          <w:strike/>
+          <w:lang w:val="en-GB"/>
+        </w:rPr>
+        <w:t>)</w:t>
+      </w:r>
+      <w:r>
+        <w:rPr>
+          <w:rFonts w:cstheme="minorHAnsi"/>
+          <w:lang w:val="en-GB"/>
+        </w:rPr>
+        <w:t xml:space="preserve">. </w:t>
       </w:r>
     </w:p>
     <w:p>
@@ -7022,7 +8276,25 @@
           <w:highlight w:val="yellow"/>
           <w:lang w:val="en-GB"/>
         </w:rPr>
-        <w:t xml:space="preserve"> create the relationship we have to define </w:t>
+        <w:t xml:space="preserve"> create the </w:t>
+      </w:r>
+      <w:proofErr w:type="gramStart"/>
+      <w:r>
+        <w:rPr>
+          <w:rFonts w:cstheme="minorHAnsi"/>
+          <w:highlight w:val="yellow"/>
+          <w:lang w:val="en-GB"/>
+        </w:rPr>
+        <w:t>relationship</w:t>
+      </w:r>
+      <w:proofErr w:type="gramEnd"/>
+      <w:r>
+        <w:rPr>
+          <w:rFonts w:cstheme="minorHAnsi"/>
+          <w:highlight w:val="yellow"/>
+          <w:lang w:val="en-GB"/>
+        </w:rPr>
+        <w:t xml:space="preserve"> we have to define </w:t>
       </w:r>
       <w:r>
         <w:rPr>
@@ -7503,6 +8775,15 @@
       <w:r>
         <w:rPr>
           <w:rFonts w:cstheme="minorHAnsi"/>
+          <w:strike/>
+          <w:lang w:val="en-GB"/>
+        </w:rPr>
+        <w:t>(</w:t>
+      </w:r>
+      <w:r>
+        <w:rPr>
+          <w:rFonts w:cstheme="minorHAnsi"/>
+          <w:strike/>
           <w:lang w:val="en-GB"/>
         </w:rPr>
         <w:t>N.B.</w:t>
@@ -7510,10 +8791,48 @@
       <w:r>
         <w:rPr>
           <w:rFonts w:cstheme="minorHAnsi"/>
-          <w:lang w:val="en-GB"/>
-        </w:rPr>
-        <w:t xml:space="preserve"> The </w:t>
-      </w:r>
+          <w:strike/>
+          <w:lang w:val="en-GB"/>
+        </w:rPr>
+        <w:t>)</w:t>
+      </w:r>
+      <w:r>
+        <w:rPr>
+          <w:rFonts w:cstheme="minorHAnsi"/>
+          <w:lang w:val="en-GB"/>
+        </w:rPr>
+        <w:t xml:space="preserve"> </w:t>
+      </w:r>
+      <w:r>
+        <w:rPr>
+          <w:rFonts w:cstheme="minorHAnsi"/>
+          <w:highlight w:val="green"/>
+          <w:lang w:val="en-GB"/>
+        </w:rPr>
+        <w:t>Note that</w:t>
+      </w:r>
+      <w:r>
+        <w:rPr>
+          <w:rFonts w:cstheme="minorHAnsi"/>
+          <w:lang w:val="en-GB"/>
+        </w:rPr>
+        <w:t xml:space="preserve"> </w:t>
+      </w:r>
+      <w:r>
+        <w:rPr>
+          <w:rFonts w:cstheme="minorHAnsi"/>
+          <w:lang w:val="en-GB"/>
+        </w:rPr>
+        <w:t>t</w:t>
+      </w:r>
+      <w:r>
+        <w:rPr>
+          <w:rFonts w:cstheme="minorHAnsi"/>
+          <w:lang w:val="en-GB"/>
+        </w:rPr>
+        <w:t xml:space="preserve">he </w:t>
+      </w:r>
+      <w:proofErr w:type="spellStart"/>
       <w:r>
         <w:rPr>
           <w:rStyle w:val="CodiceHTML"/>
@@ -7526,6 +8845,7 @@
         </w:rPr>
         <w:t>mappedBy</w:t>
       </w:r>
+      <w:proofErr w:type="spellEnd"/>
       <w:r>
         <w:rPr>
           <w:rFonts w:cstheme="minorHAnsi"/>
@@ -7598,6 +8918,7 @@
         </w:rPr>
         <w:t xml:space="preserve"> that, in this </w:t>
       </w:r>
+      <w:proofErr w:type="gramStart"/>
       <w:r>
         <w:rPr>
           <w:rFonts w:cstheme="minorHAnsi"/>
@@ -7618,7 +8939,15 @@
           <w:rFonts w:cstheme="minorHAnsi"/>
           <w:lang w:val="en-GB"/>
         </w:rPr>
-        <w:t xml:space="preserve">bidirectional relationship, the </w:t>
+        <w:t>bidirectional</w:t>
+      </w:r>
+      <w:proofErr w:type="gramEnd"/>
+      <w:r>
+        <w:rPr>
+          <w:rFonts w:cstheme="minorHAnsi"/>
+          <w:lang w:val="en-GB"/>
+        </w:rPr>
+        <w:t xml:space="preserve"> relationship, the </w:t>
       </w:r>
       <w:r>
         <w:rPr>
@@ -7693,17 +9022,26 @@
       <w:r>
         <w:rPr>
           <w:rFonts w:cstheme="minorHAnsi"/>
-          <w:lang w:val="en-GB"/>
-        </w:rPr>
-        <w:t xml:space="preserve">N.B. </w:t>
-      </w:r>
-      <w:r>
-        <w:rPr>
-          <w:rFonts w:cstheme="minorHAnsi"/>
-          <w:highlight w:val="yellow"/>
-          <w:lang w:val="en-GB"/>
-        </w:rPr>
-        <w:t>It’s</w:t>
+          <w:strike/>
+          <w:lang w:val="en-GB"/>
+        </w:rPr>
+        <w:t>(</w:t>
+      </w:r>
+      <w:r>
+        <w:rPr>
+          <w:rFonts w:cstheme="minorHAnsi"/>
+          <w:strike/>
+          <w:lang w:val="en-GB"/>
+        </w:rPr>
+        <w:t>N.B.</w:t>
+      </w:r>
+      <w:r>
+        <w:rPr>
+          <w:rFonts w:cstheme="minorHAnsi"/>
+          <w:strike/>
+          <w:lang w:val="en-GB"/>
+        </w:rPr>
+        <w:t>)</w:t>
       </w:r>
       <w:r>
         <w:rPr>
@@ -7715,6 +9053,44 @@
       <w:r>
         <w:rPr>
           <w:rFonts w:cstheme="minorHAnsi"/>
+          <w:highlight w:val="green"/>
+          <w:lang w:val="en-GB"/>
+        </w:rPr>
+        <w:t>Note also that</w:t>
+      </w:r>
+      <w:r>
+        <w:rPr>
+          <w:rFonts w:cstheme="minorHAnsi"/>
+          <w:lang w:val="en-GB"/>
+        </w:rPr>
+        <w:t xml:space="preserve"> </w:t>
+      </w:r>
+      <w:r>
+        <w:rPr>
+          <w:rFonts w:cstheme="minorHAnsi"/>
+          <w:highlight w:val="yellow"/>
+          <w:lang w:val="en-GB"/>
+        </w:rPr>
+        <w:t>i</w:t>
+      </w:r>
+      <w:r>
+        <w:rPr>
+          <w:rFonts w:cstheme="minorHAnsi"/>
+          <w:highlight w:val="yellow"/>
+          <w:lang w:val="en-GB"/>
+        </w:rPr>
+        <w:t>t’s</w:t>
+      </w:r>
+      <w:r>
+        <w:rPr>
+          <w:rFonts w:cstheme="minorHAnsi"/>
+          <w:lang w:val="en-GB"/>
+        </w:rPr>
+        <w:t xml:space="preserve"> </w:t>
+      </w:r>
+      <w:r>
+        <w:rPr>
+          <w:rFonts w:cstheme="minorHAnsi"/>
           <w:highlight w:val="yellow"/>
           <w:lang w:val="en-GB"/>
         </w:rPr>
@@ -7859,6 +9235,7 @@
         </w:rPr>
         <w:t xml:space="preserve"> all </w:t>
       </w:r>
+      <w:proofErr w:type="spellStart"/>
       <w:r>
         <w:rPr>
           <w:rStyle w:val="CodiceHTML"/>
@@ -7871,6 +9248,7 @@
         </w:rPr>
         <w:t>post_tag</w:t>
       </w:r>
+      <w:proofErr w:type="spellEnd"/>
       <w:r>
         <w:rPr>
           <w:rFonts w:cstheme="minorHAnsi"/>
@@ -7878,6 +9256,7 @@
         </w:rPr>
         <w:t xml:space="preserve"> rows associated to the given </w:t>
       </w:r>
+      <w:proofErr w:type="spellStart"/>
       <w:r>
         <w:rPr>
           <w:rStyle w:val="CodiceHTML"/>
@@ -7890,6 +9269,7 @@
         </w:rPr>
         <w:t>post_id</w:t>
       </w:r>
+      <w:proofErr w:type="spellEnd"/>
       <w:r>
         <w:rPr>
           <w:rFonts w:cstheme="minorHAnsi"/>
@@ -7919,6 +9299,7 @@
         </w:rPr>
         <w:t xml:space="preserve">deleting one </w:t>
       </w:r>
+      <w:proofErr w:type="spellStart"/>
       <w:r>
         <w:rPr>
           <w:rStyle w:val="CodiceHTML"/>
@@ -7931,6 +9312,7 @@
         </w:rPr>
         <w:t>post_tag</w:t>
       </w:r>
+      <w:proofErr w:type="spellEnd"/>
       <w:r>
         <w:rPr>
           <w:rFonts w:cstheme="minorHAnsi"/>
@@ -8191,8 +9573,16 @@
         <w:rPr>
           <w:lang w:val="en-GB"/>
         </w:rPr>
-        <w:t>Post, Tag and Post_tag</w:t>
-      </w:r>
+        <w:t xml:space="preserve">Post, Tag and </w:t>
+      </w:r>
+      <w:proofErr w:type="spellStart"/>
+      <w:r>
+        <w:rPr>
+          <w:lang w:val="en-GB"/>
+        </w:rPr>
+        <w:t>Post_tag</w:t>
+      </w:r>
+      <w:proofErr w:type="spellEnd"/>
       <w:r>
         <w:rPr>
           <w:lang w:val="en-GB"/>
@@ -8484,7 +9874,21 @@
         <w:rPr>
           <w:lang w:val="en-GB"/>
         </w:rPr>
-        <w:t>Content of the join table post_tag:</w:t>
+        <w:t xml:space="preserve">Content of the join table </w:t>
+      </w:r>
+      <w:proofErr w:type="spellStart"/>
+      <w:r>
+        <w:rPr>
+          <w:lang w:val="en-GB"/>
+        </w:rPr>
+        <w:t>post_tag</w:t>
+      </w:r>
+      <w:proofErr w:type="spellEnd"/>
+      <w:r>
+        <w:rPr>
+          <w:lang w:val="en-GB"/>
+        </w:rPr>
+        <w:t>:</w:t>
       </w:r>
     </w:p>
     <w:p>
@@ -8666,7 +10070,36 @@
         <w:rPr>
           <w:lang w:val="en-GB"/>
         </w:rPr>
-        <w:t>As we have seen in the previous chapter, we have the possibility to perform queries in SQL format using the createNativeQuery( ) method. In particular</w:t>
+        <w:t xml:space="preserve">As we have seen in the previous chapter, we have the possibility to perform queries in SQL format using the </w:t>
+      </w:r>
+      <w:proofErr w:type="spellStart"/>
+      <w:proofErr w:type="gramStart"/>
+      <w:r>
+        <w:rPr>
+          <w:lang w:val="en-GB"/>
+        </w:rPr>
+        <w:t>createNativeQuery</w:t>
+      </w:r>
+      <w:proofErr w:type="spellEnd"/>
+      <w:r>
+        <w:rPr>
+          <w:lang w:val="en-GB"/>
+        </w:rPr>
+        <w:t>( )</w:t>
+      </w:r>
+      <w:proofErr w:type="gramEnd"/>
+      <w:r>
+        <w:rPr>
+          <w:lang w:val="en-GB"/>
+        </w:rPr>
+        <w:t xml:space="preserve"> method. </w:t>
+      </w:r>
+      <w:proofErr w:type="gramStart"/>
+      <w:r>
+        <w:rPr>
+          <w:lang w:val="en-GB"/>
+        </w:rPr>
+        <w:t>In particular</w:t>
       </w:r>
       <w:r>
         <w:rPr>
@@ -8678,7 +10111,14 @@
         <w:rPr>
           <w:lang w:val="en-GB"/>
         </w:rPr>
-        <w:t xml:space="preserve"> we can implement an </w:t>
+        <w:t xml:space="preserve"> we</w:t>
+      </w:r>
+      <w:proofErr w:type="gramEnd"/>
+      <w:r>
+        <w:rPr>
+          <w:lang w:val="en-GB"/>
+        </w:rPr>
+        <w:t xml:space="preserve"> can implement an </w:t>
       </w:r>
       <w:r>
         <w:rPr>
@@ -8692,7 +10132,21 @@
         <w:rPr>
           <w:lang w:val="en-GB"/>
         </w:rPr>
-        <w:t xml:space="preserve">operation on the db </w:t>
+        <w:t xml:space="preserve">operation on the </w:t>
+      </w:r>
+      <w:proofErr w:type="spellStart"/>
+      <w:r>
+        <w:rPr>
+          <w:lang w:val="en-GB"/>
+        </w:rPr>
+        <w:t>db</w:t>
+      </w:r>
+      <w:proofErr w:type="spellEnd"/>
+      <w:r>
+        <w:rPr>
+          <w:lang w:val="en-GB"/>
+        </w:rPr>
+        <w:t xml:space="preserve"> </w:t>
       </w:r>
       <w:r>
         <w:rPr>
@@ -8798,7 +10252,21 @@
         <w:rPr>
           <w:lang w:val="en-GB"/>
         </w:rPr>
-        <w:t xml:space="preserve">In this way, which is not properly efficient, we are losing the advantages introduced by JPA and in particular by the concept of entity. </w:t>
+        <w:t xml:space="preserve">In this way, which is not properly efficient, we are losing the advantages introduced by JPA and </w:t>
+      </w:r>
+      <w:proofErr w:type="gramStart"/>
+      <w:r>
+        <w:rPr>
+          <w:lang w:val="en-GB"/>
+        </w:rPr>
+        <w:t>in particular by</w:t>
+      </w:r>
+      <w:proofErr w:type="gramEnd"/>
+      <w:r>
+        <w:rPr>
+          <w:lang w:val="en-GB"/>
+        </w:rPr>
+        <w:t xml:space="preserve"> the concept of entity. </w:t>
       </w:r>
     </w:p>
     <w:p>
@@ -8943,7 +10411,14 @@
         <w:rPr>
           <w:lang w:val="en-GB"/>
         </w:rPr>
-        <w:t xml:space="preserve">When we create an instance of Persistence entity, we are also creating a “record“ </w:t>
+        <w:t>When we create an instance of Persistence entity, we are also creating a “</w:t>
+      </w:r>
+      <w:proofErr w:type="gramStart"/>
+      <w:r>
+        <w:rPr>
+          <w:lang w:val="en-GB"/>
+        </w:rPr>
+        <w:t xml:space="preserve">record“ </w:t>
       </w:r>
       <w:r>
         <w:rPr>
@@ -8952,6 +10427,7 @@
         </w:rPr>
         <w:t>in</w:t>
       </w:r>
+      <w:proofErr w:type="gramEnd"/>
       <w:r>
         <w:rPr>
           <w:lang w:val="en-GB"/>
@@ -8990,6 +10466,7 @@
         </w:rPr>
         <w:t xml:space="preserve"> using a particular method called </w:t>
       </w:r>
+      <w:proofErr w:type="gramStart"/>
       <w:r>
         <w:rPr>
           <w:b/>
@@ -9011,7 +10488,16 @@
           <w:bCs/>
           <w:lang w:val="en-GB"/>
         </w:rPr>
-        <w:t xml:space="preserve">( ) </w:t>
+        <w:t>( )</w:t>
+      </w:r>
+      <w:proofErr w:type="gramEnd"/>
+      <w:r>
+        <w:rPr>
+          <w:b/>
+          <w:bCs/>
+          <w:lang w:val="en-GB"/>
+        </w:rPr>
+        <w:t xml:space="preserve"> </w:t>
       </w:r>
       <w:r>
         <w:rPr>
@@ -9236,13 +10722,23 @@
         </w:rPr>
         <w:t xml:space="preserve">The </w:t>
       </w:r>
+      <w:proofErr w:type="gramStart"/>
       <w:r>
         <w:rPr>
           <w:b/>
           <w:bCs/>
           <w:lang w:val="en-GB"/>
         </w:rPr>
-        <w:t xml:space="preserve">persist() </w:t>
+        <w:t>persist(</w:t>
+      </w:r>
+      <w:proofErr w:type="gramEnd"/>
+      <w:r>
+        <w:rPr>
+          <w:b/>
+          <w:bCs/>
+          <w:lang w:val="en-GB"/>
+        </w:rPr>
+        <w:t xml:space="preserve">) </w:t>
       </w:r>
       <w:r>
         <w:rPr>
@@ -9274,7 +10770,21 @@
         <w:rPr>
           <w:lang w:val="en-GB"/>
         </w:rPr>
-        <w:t xml:space="preserve"> We have to </w:t>
+        <w:t xml:space="preserve"> We </w:t>
+      </w:r>
+      <w:proofErr w:type="gramStart"/>
+      <w:r>
+        <w:rPr>
+          <w:lang w:val="en-GB"/>
+        </w:rPr>
+        <w:t>have to</w:t>
+      </w:r>
+      <w:proofErr w:type="gramEnd"/>
+      <w:r>
+        <w:rPr>
+          <w:lang w:val="en-GB"/>
+        </w:rPr>
+        <w:t xml:space="preserve"> </w:t>
       </w:r>
       <w:r>
         <w:rPr>
@@ -9337,7 +10847,87 @@
         <w:rPr>
           <w:lang w:val="en-GB"/>
         </w:rPr>
-        <w:t>After the commit, in the table we will have:</w:t>
+        <w:t xml:space="preserve">After the commit, </w:t>
+      </w:r>
+      <w:r>
+        <w:rPr>
+          <w:strike/>
+          <w:lang w:val="en-GB"/>
+        </w:rPr>
+        <w:t>(</w:t>
+      </w:r>
+      <w:r>
+        <w:rPr>
+          <w:strike/>
+          <w:lang w:val="en-GB"/>
+        </w:rPr>
+        <w:t>in</w:t>
+      </w:r>
+      <w:r>
+        <w:rPr>
+          <w:strike/>
+          <w:lang w:val="en-GB"/>
+        </w:rPr>
+        <w:t>)</w:t>
+      </w:r>
+      <w:r>
+        <w:rPr>
+          <w:lang w:val="en-GB"/>
+        </w:rPr>
+        <w:t xml:space="preserve"> </w:t>
+      </w:r>
+      <w:r>
+        <w:rPr>
+          <w:highlight w:val="green"/>
+          <w:lang w:val="en-GB"/>
+        </w:rPr>
+        <w:t>the table</w:t>
+      </w:r>
+      <w:r>
+        <w:rPr>
+          <w:highlight w:val="green"/>
+          <w:lang w:val="en-GB"/>
+        </w:rPr>
+        <w:t xml:space="preserve"> Post</w:t>
+      </w:r>
+      <w:r>
+        <w:rPr>
+          <w:highlight w:val="green"/>
+          <w:lang w:val="en-GB"/>
+        </w:rPr>
+        <w:t xml:space="preserve"> will appear like this:</w:t>
+      </w:r>
+      <w:r>
+        <w:rPr>
+          <w:lang w:val="en-GB"/>
+        </w:rPr>
+        <w:t xml:space="preserve"> </w:t>
+      </w:r>
+      <w:r>
+        <w:rPr>
+          <w:lang w:val="en-GB"/>
+        </w:rPr>
+        <w:t>(</w:t>
+      </w:r>
+      <w:r>
+        <w:rPr>
+          <w:strike/>
+          <w:lang w:val="en-GB"/>
+        </w:rPr>
+        <w:t>we will have</w:t>
+      </w:r>
+      <w:r>
+        <w:rPr>
+          <w:strike/>
+          <w:lang w:val="en-GB"/>
+        </w:rPr>
+        <w:t>)</w:t>
+      </w:r>
+      <w:r>
+        <w:rPr>
+          <w:lang w:val="en-GB"/>
+        </w:rPr>
+        <w:t>:</w:t>
       </w:r>
     </w:p>
     <w:p>
@@ -9458,9 +11048,59 @@
       </w:pPr>
       <w:r>
         <w:rPr>
-          <w:lang w:val="en-GB"/>
-        </w:rPr>
-        <w:t xml:space="preserve">When we have to extract information from a </w:t>
+          <w:highlight w:val="green"/>
+          <w:lang w:val="en-GB"/>
+        </w:rPr>
+        <w:t>We take now in account the extraction of</w:t>
+      </w:r>
+      <w:r>
+        <w:rPr>
+          <w:lang w:val="en-GB"/>
+        </w:rPr>
+        <w:t xml:space="preserve"> </w:t>
+      </w:r>
+      <w:r>
+        <w:rPr>
+          <w:strike/>
+          <w:lang w:val="en-GB"/>
+        </w:rPr>
+        <w:t>(</w:t>
+      </w:r>
+      <w:r>
+        <w:rPr>
+          <w:strike/>
+          <w:lang w:val="en-GB"/>
+        </w:rPr>
+        <w:t xml:space="preserve">When we </w:t>
+      </w:r>
+      <w:proofErr w:type="gramStart"/>
+      <w:r>
+        <w:rPr>
+          <w:strike/>
+          <w:lang w:val="en-GB"/>
+        </w:rPr>
+        <w:t>have to</w:t>
+      </w:r>
+      <w:proofErr w:type="gramEnd"/>
+      <w:r>
+        <w:rPr>
+          <w:strike/>
+          <w:lang w:val="en-GB"/>
+        </w:rPr>
+        <w:t xml:space="preserve"> extract</w:t>
+      </w:r>
+      <w:r>
+        <w:rPr>
+          <w:strike/>
+          <w:lang w:val="en-GB"/>
+        </w:rPr>
+        <w:t>)</w:t>
+      </w:r>
+      <w:r>
+        <w:rPr>
+          <w:lang w:val="en-GB"/>
+        </w:rPr>
+        <w:t xml:space="preserve"> information from a </w:t>
       </w:r>
       <w:r>
         <w:rPr>
@@ -9472,13 +11112,60 @@
         <w:rPr>
           <w:lang w:val="en-GB"/>
         </w:rPr>
-        <w:t>,</w:t>
-      </w:r>
-      <w:r>
-        <w:rPr>
-          <w:lang w:val="en-GB"/>
-        </w:rPr>
-        <w:t xml:space="preserve"> we have to perform a read operation in order to collect all the desired information. We know how to do this in SQL language, but </w:t>
+        <w:t>.</w:t>
+      </w:r>
+      <w:r>
+        <w:rPr>
+          <w:lang w:val="en-GB"/>
+        </w:rPr>
+        <w:t xml:space="preserve"> </w:t>
+      </w:r>
+      <w:r>
+        <w:rPr>
+          <w:highlight w:val="green"/>
+          <w:lang w:val="en-GB"/>
+        </w:rPr>
+        <w:t>We clearly</w:t>
+      </w:r>
+      <w:r>
+        <w:rPr>
+          <w:lang w:val="en-GB"/>
+        </w:rPr>
+        <w:t xml:space="preserve"> (</w:t>
+      </w:r>
+      <w:r>
+        <w:rPr>
+          <w:strike/>
+          <w:lang w:val="en-GB"/>
+        </w:rPr>
+        <w:t>we</w:t>
+      </w:r>
+      <w:r>
+        <w:rPr>
+          <w:strike/>
+          <w:lang w:val="en-GB"/>
+        </w:rPr>
+        <w:t>)</w:t>
+      </w:r>
+      <w:r>
+        <w:rPr>
+          <w:lang w:val="en-GB"/>
+        </w:rPr>
+        <w:t xml:space="preserve"> </w:t>
+      </w:r>
+      <w:proofErr w:type="gramStart"/>
+      <w:r>
+        <w:rPr>
+          <w:lang w:val="en-GB"/>
+        </w:rPr>
+        <w:t>have to</w:t>
+      </w:r>
+      <w:proofErr w:type="gramEnd"/>
+      <w:r>
+        <w:rPr>
+          <w:lang w:val="en-GB"/>
+        </w:rPr>
+        <w:t xml:space="preserve"> perform a read operation in order to collect all the desired information. We know how to do this in SQL language, but </w:t>
       </w:r>
       <w:r>
         <w:rPr>
@@ -9994,6 +11681,8 @@
         </w:rPr>
         <w:t xml:space="preserve">Using the </w:t>
       </w:r>
+      <w:proofErr w:type="spellStart"/>
+      <w:proofErr w:type="gramStart"/>
       <w:r>
         <w:rPr>
           <w:b/>
@@ -10001,7 +11690,27 @@
           <w:highlight w:val="yellow"/>
           <w:lang w:val="en-GB"/>
         </w:rPr>
-        <w:t>getResultsList()</w:t>
+        <w:t>getResultsList</w:t>
+      </w:r>
+      <w:proofErr w:type="spellEnd"/>
+      <w:r>
+        <w:rPr>
+          <w:b/>
+          <w:bCs/>
+          <w:highlight w:val="yellow"/>
+          <w:lang w:val="en-GB"/>
+        </w:rPr>
+        <w:t>(</w:t>
+      </w:r>
+      <w:proofErr w:type="gramEnd"/>
+      <w:r>
+        <w:rPr>
+          <w:b/>
+          <w:bCs/>
+          <w:highlight w:val="yellow"/>
+          <w:lang w:val="en-GB"/>
+        </w:rPr>
+        <w:t>)</w:t>
       </w:r>
       <w:r>
         <w:rPr>
@@ -10027,7 +11736,21 @@
         <w:rPr>
           <w:lang w:val="en-GB"/>
         </w:rPr>
-        <w:t>on the Query/TypedQuery&lt;</w:t>
+        <w:t>on the Query/</w:t>
+      </w:r>
+      <w:proofErr w:type="spellStart"/>
+      <w:r>
+        <w:rPr>
+          <w:lang w:val="en-GB"/>
+        </w:rPr>
+        <w:t>TypedQuery</w:t>
+      </w:r>
+      <w:proofErr w:type="spellEnd"/>
+      <w:r>
+        <w:rPr>
+          <w:lang w:val="en-GB"/>
+        </w:rPr>
+        <w:t>&lt;</w:t>
       </w:r>
       <w:r>
         <w:rPr>
@@ -10271,13 +11994,33 @@
         </w:rPr>
         <w:t xml:space="preserve"> </w:t>
       </w:r>
+      <w:proofErr w:type="spellStart"/>
+      <w:proofErr w:type="gramStart"/>
       <w:r>
         <w:rPr>
           <w:b/>
           <w:bCs/>
           <w:lang w:val="en-GB"/>
         </w:rPr>
-        <w:t>createNativeQuery()</w:t>
+        <w:t>createNativeQuery</w:t>
+      </w:r>
+      <w:proofErr w:type="spellEnd"/>
+      <w:r>
+        <w:rPr>
+          <w:b/>
+          <w:bCs/>
+          <w:lang w:val="en-GB"/>
+        </w:rPr>
+        <w:t>(</w:t>
+      </w:r>
+      <w:proofErr w:type="gramEnd"/>
+      <w:r>
+        <w:rPr>
+          <w:b/>
+          <w:bCs/>
+          <w:lang w:val="en-GB"/>
+        </w:rPr>
+        <w:t>)</w:t>
       </w:r>
       <w:r>
         <w:rPr>
@@ -10389,7 +12132,23 @@
           <w:highlight w:val="yellow"/>
           <w:lang w:val="en-GB"/>
         </w:rPr>
-        <w:t>In this way, we are able to perform, very complex queries on our database, just by u</w:t>
+        <w:t xml:space="preserve">In this way, we </w:t>
+      </w:r>
+      <w:proofErr w:type="gramStart"/>
+      <w:r>
+        <w:rPr>
+          <w:highlight w:val="yellow"/>
+          <w:lang w:val="en-GB"/>
+        </w:rPr>
+        <w:t>are able to</w:t>
+      </w:r>
+      <w:proofErr w:type="gramEnd"/>
+      <w:r>
+        <w:rPr>
+          <w:highlight w:val="yellow"/>
+          <w:lang w:val="en-GB"/>
+        </w:rPr>
+        <w:t xml:space="preserve"> perform, very complex queries on our database, just by u</w:t>
       </w:r>
       <w:r>
         <w:rPr>
@@ -10502,40 +12261,43 @@
           <w:bCs/>
           <w:lang w:val="en-GB"/>
         </w:rPr>
-        <w:t xml:space="preserve"> we use createNativeQuery(</w:t>
-      </w:r>
+        <w:t xml:space="preserve"> we use </w:t>
+      </w:r>
+      <w:proofErr w:type="spellStart"/>
+      <w:proofErr w:type="gramStart"/>
       <w:r>
         <w:rPr>
           <w:b/>
           <w:bCs/>
           <w:lang w:val="en-GB"/>
         </w:rPr>
-        <w:t>)</w:t>
-      </w:r>
+        <w:t>createNativeQuery</w:t>
+      </w:r>
+      <w:proofErr w:type="spellEnd"/>
       <w:r>
         <w:rPr>
           <w:b/>
           <w:bCs/>
           <w:lang w:val="en-GB"/>
         </w:rPr>
-        <w:t>,</w:t>
-      </w:r>
+        <w:t>(</w:t>
+      </w:r>
+      <w:proofErr w:type="gramEnd"/>
       <w:r>
         <w:rPr>
           <w:b/>
           <w:bCs/>
           <w:lang w:val="en-GB"/>
         </w:rPr>
-        <w:t xml:space="preserve"> we have to pay attention </w:t>
+        <w:t>)</w:t>
       </w:r>
       <w:r>
         <w:rPr>
           <w:b/>
           <w:bCs/>
-          <w:highlight w:val="yellow"/>
-          <w:lang w:val="en-GB"/>
-        </w:rPr>
-        <w:t>at</w:t>
+          <w:lang w:val="en-GB"/>
+        </w:rPr>
+        <w:t>,</w:t>
       </w:r>
       <w:r>
         <w:rPr>
@@ -10543,98 +12305,16 @@
           <w:bCs/>
           <w:lang w:val="en-GB"/>
         </w:rPr>
-        <w:t xml:space="preserve"> the structure of the database created by JPA!</w:t>
-      </w:r>
-      <w:r>
-        <w:rPr>
-          <w:lang w:val="en-GB"/>
-        </w:rPr>
-        <w:t xml:space="preserve"> </w:t>
-      </w:r>
-    </w:p>
-    <w:p>
-      <w:pPr>
-        <w:ind w:firstLine="708"/>
-        <w:rPr>
-          <w:lang w:val="en-GB"/>
-        </w:rPr>
-      </w:pPr>
-      <w:r>
-        <w:rPr>
-          <w:lang w:val="en-GB"/>
-        </w:rPr>
-        <w:t>In both Native and JPQL queries</w:t>
-      </w:r>
-      <w:r>
-        <w:rPr>
-          <w:lang w:val="en-GB"/>
-        </w:rPr>
-        <w:t>,</w:t>
-      </w:r>
-      <w:r>
-        <w:rPr>
-          <w:lang w:val="en-GB"/>
-        </w:rPr>
-        <w:t xml:space="preserve"> we are </w:t>
-      </w:r>
-      <w:r>
-        <w:rPr>
-          <w:highlight w:val="yellow"/>
-          <w:lang w:val="en-GB"/>
-        </w:rPr>
-        <w:t>still</w:t>
-      </w:r>
-      <w:r>
-        <w:rPr>
-          <w:lang w:val="en-GB"/>
-        </w:rPr>
-        <w:t xml:space="preserve"> </w:t>
-      </w:r>
-      <w:r>
-        <w:rPr>
-          <w:lang w:val="en-GB"/>
-        </w:rPr>
-        <w:t xml:space="preserve">able to set parameters instead of </w:t>
-      </w:r>
-      <w:r>
-        <w:rPr>
-          <w:highlight w:val="yellow"/>
-          <w:lang w:val="en-GB"/>
-        </w:rPr>
-        <w:t>insert</w:t>
-      </w:r>
-      <w:r>
-        <w:rPr>
-          <w:highlight w:val="yellow"/>
-          <w:lang w:val="en-GB"/>
-        </w:rPr>
-        <w:t>ing</w:t>
-      </w:r>
-      <w:r>
-        <w:rPr>
-          <w:lang w:val="en-GB"/>
-        </w:rPr>
-        <w:t xml:space="preserve"> values manually. In particular</w:t>
-      </w:r>
-      <w:r>
-        <w:rPr>
-          <w:lang w:val="en-GB"/>
-        </w:rPr>
-        <w:t>,</w:t>
-      </w:r>
-      <w:r>
-        <w:rPr>
-          <w:lang w:val="en-GB"/>
-        </w:rPr>
-        <w:t xml:space="preserve"> we have a function called </w:t>
+        <w:t xml:space="preserve"> we have to pay attention </w:t>
       </w:r>
       <w:r>
         <w:rPr>
           <w:b/>
           <w:bCs/>
-          <w:lang w:val="en-GB"/>
-        </w:rPr>
-        <w:t>setParameter(int index,</w:t>
+          <w:highlight w:val="yellow"/>
+          <w:lang w:val="en-GB"/>
+        </w:rPr>
+        <w:t>at</w:t>
       </w:r>
       <w:r>
         <w:rPr>
@@ -10642,39 +12322,127 @@
           <w:bCs/>
           <w:lang w:val="en-GB"/>
         </w:rPr>
-        <w:t>Object</w:t>
-      </w:r>
+        <w:t xml:space="preserve"> the structure of the database created by JPA!</w:t>
+      </w:r>
+      <w:r>
+        <w:rPr>
+          <w:lang w:val="en-GB"/>
+        </w:rPr>
+        <w:t xml:space="preserve"> </w:t>
+      </w:r>
+    </w:p>
+    <w:p>
+      <w:pPr>
+        <w:ind w:firstLine="708"/>
+        <w:rPr>
+          <w:lang w:val="en-GB"/>
+        </w:rPr>
+      </w:pPr>
+      <w:r>
+        <w:rPr>
+          <w:lang w:val="en-GB"/>
+        </w:rPr>
+        <w:t>In both Native and JPQL queries</w:t>
+      </w:r>
+      <w:r>
+        <w:rPr>
+          <w:lang w:val="en-GB"/>
+        </w:rPr>
+        <w:t>,</w:t>
+      </w:r>
+      <w:r>
+        <w:rPr>
+          <w:lang w:val="en-GB"/>
+        </w:rPr>
+        <w:t xml:space="preserve"> we are </w:t>
+      </w:r>
+      <w:r>
+        <w:rPr>
+          <w:highlight w:val="yellow"/>
+          <w:lang w:val="en-GB"/>
+        </w:rPr>
+        <w:t>still</w:t>
+      </w:r>
+      <w:r>
+        <w:rPr>
+          <w:lang w:val="en-GB"/>
+        </w:rPr>
+        <w:t xml:space="preserve"> </w:t>
+      </w:r>
+      <w:r>
+        <w:rPr>
+          <w:lang w:val="en-GB"/>
+        </w:rPr>
+        <w:t xml:space="preserve">able to set parameters instead of </w:t>
+      </w:r>
+      <w:r>
+        <w:rPr>
+          <w:highlight w:val="yellow"/>
+          <w:lang w:val="en-GB"/>
+        </w:rPr>
+        <w:t>insert</w:t>
+      </w:r>
+      <w:r>
+        <w:rPr>
+          <w:highlight w:val="yellow"/>
+          <w:lang w:val="en-GB"/>
+        </w:rPr>
+        <w:t>ing</w:t>
+      </w:r>
+      <w:r>
+        <w:rPr>
+          <w:lang w:val="en-GB"/>
+        </w:rPr>
+        <w:t xml:space="preserve"> values manually. In particular</w:t>
+      </w:r>
+      <w:r>
+        <w:rPr>
+          <w:lang w:val="en-GB"/>
+        </w:rPr>
+        <w:t>,</w:t>
+      </w:r>
+      <w:r>
+        <w:rPr>
+          <w:lang w:val="en-GB"/>
+        </w:rPr>
+        <w:t xml:space="preserve"> we have a function called </w:t>
+      </w:r>
+      <w:proofErr w:type="spellStart"/>
+      <w:proofErr w:type="gramStart"/>
       <w:r>
         <w:rPr>
           <w:b/>
           <w:bCs/>
           <w:lang w:val="en-GB"/>
         </w:rPr>
-        <w:t xml:space="preserve"> value)</w:t>
-      </w:r>
+        <w:t>setParameter</w:t>
+      </w:r>
+      <w:proofErr w:type="spellEnd"/>
       <w:r>
         <w:rPr>
           <w:b/>
           <w:bCs/>
           <w:lang w:val="en-GB"/>
         </w:rPr>
-        <w:t xml:space="preserve"> </w:t>
-      </w:r>
+        <w:t>(</w:t>
+      </w:r>
+      <w:proofErr w:type="gramEnd"/>
       <w:r>
         <w:rPr>
           <w:b/>
           <w:bCs/>
           <w:lang w:val="en-GB"/>
         </w:rPr>
-        <w:t xml:space="preserve">/setParameter(String </w:t>
-      </w:r>
+        <w:t xml:space="preserve">int </w:t>
+      </w:r>
+      <w:proofErr w:type="spellStart"/>
       <w:r>
         <w:rPr>
           <w:b/>
           <w:bCs/>
           <w:lang w:val="en-GB"/>
         </w:rPr>
-        <w:t>id</w:t>
+        <w:t>index,</w:t>
       </w:r>
       <w:r>
         <w:rPr>
@@ -10682,15 +12450,16 @@
           <w:bCs/>
           <w:lang w:val="en-GB"/>
         </w:rPr>
-        <w:t xml:space="preserve">, </w:t>
-      </w:r>
+        <w:t>Object</w:t>
+      </w:r>
+      <w:proofErr w:type="spellEnd"/>
       <w:r>
         <w:rPr>
           <w:b/>
           <w:bCs/>
           <w:lang w:val="en-GB"/>
         </w:rPr>
-        <w:t>Object</w:t>
+        <w:t xml:space="preserve"> value)</w:t>
       </w:r>
       <w:r>
         <w:rPr>
@@ -10698,14 +12467,7 @@
           <w:bCs/>
           <w:lang w:val="en-GB"/>
         </w:rPr>
-        <w:t xml:space="preserve"> value)</w:t>
-      </w:r>
-      <w:r>
-        <w:rPr>
-          <w:bCs/>
-          <w:lang w:val="en-GB"/>
-        </w:rPr>
-        <w:t>,</w:t>
+        <w:t xml:space="preserve"> </w:t>
       </w:r>
       <w:r>
         <w:rPr>
@@ -10713,147 +12475,270 @@
           <w:bCs/>
           <w:lang w:val="en-GB"/>
         </w:rPr>
-        <w:t xml:space="preserve"> </w:t>
-      </w:r>
-      <w:r>
-        <w:rPr>
-          <w:highlight w:val="yellow"/>
-          <w:lang w:val="en-GB"/>
-        </w:rPr>
-        <w:t xml:space="preserve">that allow us to insert </w:t>
-      </w:r>
-      <w:r>
-        <w:rPr>
-          <w:highlight w:val="yellow"/>
-          <w:lang w:val="en-GB"/>
-        </w:rPr>
-        <w:t>a specific value i</w:t>
-      </w:r>
-      <w:r>
-        <w:rPr>
-          <w:highlight w:val="yellow"/>
-          <w:lang w:val="en-GB"/>
-        </w:rPr>
-        <w:t xml:space="preserve">n </w:t>
-      </w:r>
-      <w:r>
-        <w:rPr>
-          <w:highlight w:val="yellow"/>
-          <w:lang w:val="en-GB"/>
-        </w:rPr>
-        <w:t>a specific</w:t>
-      </w:r>
-      <w:r>
-        <w:rPr>
-          <w:highlight w:val="yellow"/>
-          <w:lang w:val="en-GB"/>
-        </w:rPr>
-        <w:t xml:space="preserve"> position </w:t>
-      </w:r>
-      <w:r>
-        <w:rPr>
-          <w:highlight w:val="yellow"/>
-          <w:lang w:val="en-GB"/>
-        </w:rPr>
-        <w:t>in</w:t>
-      </w:r>
-      <w:r>
-        <w:rPr>
-          <w:highlight w:val="yellow"/>
-          <w:lang w:val="en-GB"/>
-        </w:rPr>
-        <w:t xml:space="preserve"> the query</w:t>
-      </w:r>
-      <w:r>
-        <w:rPr>
-          <w:highlight w:val="yellow"/>
-          <w:lang w:val="en-GB"/>
-        </w:rPr>
-        <w:t xml:space="preserve"> code</w:t>
-      </w:r>
-      <w:r>
-        <w:rPr>
-          <w:highlight w:val="yellow"/>
-          <w:lang w:val="en-GB"/>
-        </w:rPr>
-        <w:t>.</w:t>
-      </w:r>
-      <w:r>
-        <w:rPr>
-          <w:lang w:val="en-GB"/>
-        </w:rPr>
-        <w:t xml:space="preserve"> We have to keep in mind that we cannot mix this two methods to set parameters in the same query</w:t>
-      </w:r>
-    </w:p>
-    <w:p>
-      <w:pPr>
-        <w:pStyle w:val="Titolo4"/>
-        <w:rPr>
-          <w:lang w:val="en-GB"/>
-        </w:rPr>
-      </w:pPr>
-      <w:r>
-        <w:rPr>
-          <w:lang w:val="en-GB"/>
-        </w:rPr>
-        <w:t>.Named Parameters</w:t>
-      </w:r>
-    </w:p>
-    <w:p>
-      <w:pPr>
-        <w:rPr>
-          <w:lang w:val="en-GB"/>
-        </w:rPr>
-      </w:pPr>
-      <w:r>
-        <w:rPr>
-          <w:lang w:val="en-GB"/>
-        </w:rPr>
-        <w:t xml:space="preserve">When we have to set a parameter of a </w:t>
-      </w:r>
-      <w:r>
-        <w:rPr>
-          <w:lang w:val="en-GB"/>
-        </w:rPr>
-        <w:t>query,</w:t>
-      </w:r>
-      <w:r>
-        <w:rPr>
-          <w:lang w:val="en-GB"/>
-        </w:rPr>
-        <w:t xml:space="preserve"> we can use the named parameters</w:t>
-      </w:r>
-      <w:r>
-        <w:rPr>
-          <w:lang w:val="en-GB"/>
-        </w:rPr>
-        <w:t xml:space="preserve"> one</w:t>
-      </w:r>
-      <w:r>
-        <w:rPr>
-          <w:lang w:val="en-GB"/>
-        </w:rPr>
-        <w:t xml:space="preserve">. Inside the string, which represents the query, </w:t>
-      </w:r>
-      <w:r>
-        <w:rPr>
-          <w:lang w:val="en-GB"/>
-        </w:rPr>
-        <w:t xml:space="preserve">we have to put </w:t>
-      </w:r>
+        <w:t>/</w:t>
+      </w:r>
+      <w:proofErr w:type="spellStart"/>
       <w:r>
         <w:rPr>
           <w:b/>
           <w:bCs/>
           <w:lang w:val="en-GB"/>
         </w:rPr>
+        <w:t>setParameter</w:t>
+      </w:r>
+      <w:proofErr w:type="spellEnd"/>
+      <w:r>
+        <w:rPr>
+          <w:b/>
+          <w:bCs/>
+          <w:lang w:val="en-GB"/>
+        </w:rPr>
+        <w:t xml:space="preserve">(String </w:t>
+      </w:r>
+      <w:r>
+        <w:rPr>
+          <w:b/>
+          <w:bCs/>
+          <w:lang w:val="en-GB"/>
+        </w:rPr>
+        <w:t>id</w:t>
+      </w:r>
+      <w:r>
+        <w:rPr>
+          <w:b/>
+          <w:bCs/>
+          <w:lang w:val="en-GB"/>
+        </w:rPr>
+        <w:t xml:space="preserve">, </w:t>
+      </w:r>
+      <w:r>
+        <w:rPr>
+          <w:b/>
+          <w:bCs/>
+          <w:lang w:val="en-GB"/>
+        </w:rPr>
+        <w:t>Object</w:t>
+      </w:r>
+      <w:r>
+        <w:rPr>
+          <w:b/>
+          <w:bCs/>
+          <w:lang w:val="en-GB"/>
+        </w:rPr>
+        <w:t xml:space="preserve"> value)</w:t>
+      </w:r>
+      <w:r>
+        <w:rPr>
+          <w:bCs/>
+          <w:lang w:val="en-GB"/>
+        </w:rPr>
+        <w:t>,</w:t>
+      </w:r>
+      <w:r>
+        <w:rPr>
+          <w:b/>
+          <w:bCs/>
+          <w:lang w:val="en-GB"/>
+        </w:rPr>
+        <w:t xml:space="preserve"> </w:t>
+      </w:r>
+      <w:r>
+        <w:rPr>
+          <w:highlight w:val="yellow"/>
+          <w:lang w:val="en-GB"/>
+        </w:rPr>
+        <w:t xml:space="preserve">that allow us to insert </w:t>
+      </w:r>
+      <w:r>
+        <w:rPr>
+          <w:highlight w:val="yellow"/>
+          <w:lang w:val="en-GB"/>
+        </w:rPr>
+        <w:t>a specific value i</w:t>
+      </w:r>
+      <w:r>
+        <w:rPr>
+          <w:highlight w:val="yellow"/>
+          <w:lang w:val="en-GB"/>
+        </w:rPr>
+        <w:t xml:space="preserve">n </w:t>
+      </w:r>
+      <w:r>
+        <w:rPr>
+          <w:highlight w:val="yellow"/>
+          <w:lang w:val="en-GB"/>
+        </w:rPr>
+        <w:t>a specific</w:t>
+      </w:r>
+      <w:r>
+        <w:rPr>
+          <w:highlight w:val="yellow"/>
+          <w:lang w:val="en-GB"/>
+        </w:rPr>
+        <w:t xml:space="preserve"> position </w:t>
+      </w:r>
+      <w:r>
+        <w:rPr>
+          <w:highlight w:val="yellow"/>
+          <w:lang w:val="en-GB"/>
+        </w:rPr>
+        <w:t>in</w:t>
+      </w:r>
+      <w:r>
+        <w:rPr>
+          <w:highlight w:val="yellow"/>
+          <w:lang w:val="en-GB"/>
+        </w:rPr>
+        <w:t xml:space="preserve"> the query</w:t>
+      </w:r>
+      <w:r>
+        <w:rPr>
+          <w:highlight w:val="yellow"/>
+          <w:lang w:val="en-GB"/>
+        </w:rPr>
+        <w:t xml:space="preserve"> code</w:t>
+      </w:r>
+      <w:r>
+        <w:rPr>
+          <w:highlight w:val="yellow"/>
+          <w:lang w:val="en-GB"/>
+        </w:rPr>
+        <w:t>.</w:t>
+      </w:r>
+      <w:r>
+        <w:rPr>
+          <w:lang w:val="en-GB"/>
+        </w:rPr>
+        <w:t xml:space="preserve"> We have to keep in mind that we cannot mix </w:t>
+      </w:r>
+      <w:proofErr w:type="gramStart"/>
+      <w:r>
+        <w:rPr>
+          <w:lang w:val="en-GB"/>
+        </w:rPr>
+        <w:t>this two methods</w:t>
+      </w:r>
+      <w:proofErr w:type="gramEnd"/>
+      <w:r>
+        <w:rPr>
+          <w:lang w:val="en-GB"/>
+        </w:rPr>
+        <w:t xml:space="preserve"> to set parameters in the same query</w:t>
+      </w:r>
+    </w:p>
+    <w:p>
+      <w:pPr>
+        <w:pStyle w:val="Titolo4"/>
+        <w:rPr>
+          <w:lang w:val="en-GB"/>
+        </w:rPr>
+      </w:pPr>
+      <w:proofErr w:type="gramStart"/>
+      <w:r>
+        <w:rPr>
+          <w:lang w:val="en-GB"/>
+        </w:rPr>
+        <w:t>.Named</w:t>
+      </w:r>
+      <w:proofErr w:type="gramEnd"/>
+      <w:r>
+        <w:rPr>
+          <w:lang w:val="en-GB"/>
+        </w:rPr>
+        <w:t xml:space="preserve"> Parameters</w:t>
+      </w:r>
+    </w:p>
+    <w:p>
+      <w:pPr>
+        <w:rPr>
+          <w:lang w:val="en-GB"/>
+        </w:rPr>
+      </w:pPr>
+      <w:r>
+        <w:rPr>
+          <w:lang w:val="en-GB"/>
+        </w:rPr>
+        <w:t xml:space="preserve">When we </w:t>
+      </w:r>
+      <w:proofErr w:type="gramStart"/>
+      <w:r>
+        <w:rPr>
+          <w:lang w:val="en-GB"/>
+        </w:rPr>
+        <w:t>have to</w:t>
+      </w:r>
+      <w:proofErr w:type="gramEnd"/>
+      <w:r>
+        <w:rPr>
+          <w:lang w:val="en-GB"/>
+        </w:rPr>
+        <w:t xml:space="preserve"> set a parameter of a </w:t>
+      </w:r>
+      <w:r>
+        <w:rPr>
+          <w:lang w:val="en-GB"/>
+        </w:rPr>
+        <w:t>query,</w:t>
+      </w:r>
+      <w:r>
+        <w:rPr>
+          <w:lang w:val="en-GB"/>
+        </w:rPr>
+        <w:t xml:space="preserve"> we can use the named parameters</w:t>
+      </w:r>
+      <w:r>
+        <w:rPr>
+          <w:lang w:val="en-GB"/>
+        </w:rPr>
+        <w:t xml:space="preserve"> one</w:t>
+      </w:r>
+      <w:r>
+        <w:rPr>
+          <w:lang w:val="en-GB"/>
+        </w:rPr>
+        <w:t xml:space="preserve">. Inside the string, which represents the query, </w:t>
+      </w:r>
+      <w:r>
+        <w:rPr>
+          <w:lang w:val="en-GB"/>
+        </w:rPr>
+        <w:t xml:space="preserve">we have to </w:t>
+      </w:r>
+      <w:proofErr w:type="gramStart"/>
+      <w:r>
+        <w:rPr>
+          <w:lang w:val="en-GB"/>
+        </w:rPr>
+        <w:t xml:space="preserve">put </w:t>
+      </w:r>
+      <w:r>
+        <w:rPr>
+          <w:b/>
+          <w:bCs/>
+          <w:lang w:val="en-GB"/>
+        </w:rPr>
         <w:t>:id</w:t>
       </w:r>
-      <w:r>
-        <w:rPr>
-          <w:lang w:val="en-GB"/>
-        </w:rPr>
-        <w:t xml:space="preserve"> in correspondence of the attribute that we want to set using the setParameter(String id</w:t>
+      <w:proofErr w:type="gramEnd"/>
+      <w:r>
+        <w:rPr>
+          <w:lang w:val="en-GB"/>
+        </w:rPr>
+        <w:t xml:space="preserve"> in correspondence of the attribute that we want to set using the </w:t>
+      </w:r>
+      <w:proofErr w:type="spellStart"/>
+      <w:r>
+        <w:rPr>
+          <w:lang w:val="en-GB"/>
+        </w:rPr>
+        <w:t>setParameter</w:t>
+      </w:r>
+      <w:proofErr w:type="spellEnd"/>
+      <w:r>
+        <w:rPr>
+          <w:lang w:val="en-GB"/>
+        </w:rPr>
+        <w:t>(String id</w:t>
       </w:r>
       <w:r>
         <w:rPr>
@@ -10865,7 +12750,21 @@
         <w:rPr>
           <w:lang w:val="en-GB"/>
         </w:rPr>
-        <w:t>,Object value). The id represents a JPQL identifier that is used after in order to explain to the setParameter method what the target parameter is.</w:t>
+        <w:t xml:space="preserve">,Object value). The id represents a JPQL identifier that is used after in order to explain to the </w:t>
+      </w:r>
+      <w:proofErr w:type="spellStart"/>
+      <w:r>
+        <w:rPr>
+          <w:lang w:val="en-GB"/>
+        </w:rPr>
+        <w:t>setParameter</w:t>
+      </w:r>
+      <w:proofErr w:type="spellEnd"/>
+      <w:r>
+        <w:rPr>
+          <w:lang w:val="en-GB"/>
+        </w:rPr>
+        <w:t xml:space="preserve"> method what the target parameter is.</w:t>
       </w:r>
     </w:p>
     <w:p>
@@ -10959,11 +12858,19 @@
         </w:rPr>
         <w:t xml:space="preserve"> </w:t>
       </w:r>
-      <w:r>
-        <w:rPr>
-          <w:lang w:val="en-GB"/>
-        </w:rPr>
-        <w:t xml:space="preserve">.Ordinal </w:t>
+      <w:proofErr w:type="gramStart"/>
+      <w:r>
+        <w:rPr>
+          <w:lang w:val="en-GB"/>
+        </w:rPr>
+        <w:t>.Ordinal</w:t>
+      </w:r>
+      <w:proofErr w:type="gramEnd"/>
+      <w:r>
+        <w:rPr>
+          <w:lang w:val="en-GB"/>
+        </w:rPr>
+        <w:t xml:space="preserve"> </w:t>
       </w:r>
       <w:commentRangeStart w:id="24"/>
       <w:r>
@@ -10996,7 +12903,35 @@
         <w:rPr>
           <w:lang w:val="en-GB"/>
         </w:rPr>
-        <w:t>ay that we can use in order to tell to the setParameter method what parameter has to be set, is using ordinal parameters</w:t>
+        <w:t xml:space="preserve">ay that we can use in order to tell to the </w:t>
+      </w:r>
+      <w:proofErr w:type="spellStart"/>
+      <w:r>
+        <w:rPr>
+          <w:lang w:val="en-GB"/>
+        </w:rPr>
+        <w:t>setParameter</w:t>
+      </w:r>
+      <w:proofErr w:type="spellEnd"/>
+      <w:r>
+        <w:rPr>
+          <w:lang w:val="en-GB"/>
+        </w:rPr>
+        <w:t xml:space="preserve"> method what parameter </w:t>
+      </w:r>
+      <w:proofErr w:type="gramStart"/>
+      <w:r>
+        <w:rPr>
+          <w:lang w:val="en-GB"/>
+        </w:rPr>
+        <w:t>has to</w:t>
+      </w:r>
+      <w:proofErr w:type="gramEnd"/>
+      <w:r>
+        <w:rPr>
+          <w:lang w:val="en-GB"/>
+        </w:rPr>
+        <w:t xml:space="preserve"> be set, is using ordinal parameters</w:t>
       </w:r>
       <w:r>
         <w:rPr>
@@ -11008,7 +12943,14 @@
         <w:rPr>
           <w:lang w:val="en-GB"/>
         </w:rPr>
-        <w:t xml:space="preserve">. In this case we use the syntax  </w:t>
+        <w:t xml:space="preserve">. In this case we use the </w:t>
+      </w:r>
+      <w:proofErr w:type="gramStart"/>
+      <w:r>
+        <w:rPr>
+          <w:lang w:val="en-GB"/>
+        </w:rPr>
+        <w:t xml:space="preserve">syntax  </w:t>
       </w:r>
       <w:r>
         <w:rPr>
@@ -11016,7 +12958,16 @@
           <w:bCs/>
           <w:lang w:val="en-GB"/>
         </w:rPr>
-        <w:t xml:space="preserve">?x </w:t>
+        <w:t>?</w:t>
+      </w:r>
+      <w:proofErr w:type="gramEnd"/>
+      <w:r>
+        <w:rPr>
+          <w:b/>
+          <w:bCs/>
+          <w:lang w:val="en-GB"/>
+        </w:rPr>
+        <w:t xml:space="preserve">x </w:t>
       </w:r>
       <w:r>
         <w:rPr>
@@ -11030,13 +12981,25 @@
         </w:rPr>
         <w:t>A</w:t>
       </w:r>
-      <w:bookmarkStart w:id="25" w:name="_GoBack"/>
-      <w:bookmarkEnd w:id="25"/>
-      <w:r>
-        <w:rPr>
-          <w:lang w:val="en-GB"/>
-        </w:rPr>
-        <w:t xml:space="preserve">fter when we will call the setParameter, we will pass to it the number of the parameter that has to be set and </w:t>
+      <w:r>
+        <w:rPr>
+          <w:lang w:val="en-GB"/>
+        </w:rPr>
+        <w:t xml:space="preserve">fter when we will call the </w:t>
+      </w:r>
+      <w:proofErr w:type="spellStart"/>
+      <w:r>
+        <w:rPr>
+          <w:lang w:val="en-GB"/>
+        </w:rPr>
+        <w:t>setParameter</w:t>
+      </w:r>
+      <w:proofErr w:type="spellEnd"/>
+      <w:r>
+        <w:rPr>
+          <w:lang w:val="en-GB"/>
+        </w:rPr>
+        <w:t xml:space="preserve">, we will pass to it the number of the parameter that has to be set and </w:t>
       </w:r>
       <w:r>
         <w:rPr>
@@ -11161,7 +13124,7 @@
       <w:pPr>
         <w:pStyle w:val="Titolo2"/>
       </w:pPr>
-      <w:bookmarkStart w:id="26" w:name="_Toc23441722"/>
+      <w:bookmarkStart w:id="25" w:name="_Toc23441722"/>
       <w:r>
         <w:lastRenderedPageBreak/>
         <w:t xml:space="preserve">2.3 </w:t>
@@ -11175,7 +13138,7 @@
       <w:r>
         <w:t>s</w:t>
       </w:r>
-      <w:bookmarkEnd w:id="26"/>
+      <w:bookmarkEnd w:id="25"/>
     </w:p>
     <w:p>
       <w:pPr>
@@ -11248,14 +13211,36 @@
         <w:rPr>
           <w:lang w:val="en-GB"/>
         </w:rPr>
-        <w:t xml:space="preserve">Create the EntityManagerFactory </w:t>
-      </w:r>
-      <w:r>
-        <w:rPr>
-          <w:lang w:val="en-GB"/>
-        </w:rPr>
-        <w:t>and the EntityManager</w:t>
-      </w:r>
+        <w:t xml:space="preserve">Create the </w:t>
+      </w:r>
+      <w:proofErr w:type="spellStart"/>
+      <w:r>
+        <w:rPr>
+          <w:lang w:val="en-GB"/>
+        </w:rPr>
+        <w:t>EntityManagerFactory</w:t>
+      </w:r>
+      <w:proofErr w:type="spellEnd"/>
+      <w:r>
+        <w:rPr>
+          <w:lang w:val="en-GB"/>
+        </w:rPr>
+        <w:t xml:space="preserve"> </w:t>
+      </w:r>
+      <w:r>
+        <w:rPr>
+          <w:lang w:val="en-GB"/>
+        </w:rPr>
+        <w:t xml:space="preserve">and the </w:t>
+      </w:r>
+      <w:proofErr w:type="spellStart"/>
+      <w:r>
+        <w:rPr>
+          <w:lang w:val="en-GB"/>
+        </w:rPr>
+        <w:t>EntityManager</w:t>
+      </w:r>
+      <w:proofErr w:type="spellEnd"/>
       <w:r>
         <w:rPr>
           <w:lang w:val="en-GB"/>
@@ -11430,18 +13415,21 @@
           <w:highlight w:val="yellow"/>
           <w:lang w:val="en-GB"/>
         </w:rPr>
-        <w:t>place, you have to</w:t>
-      </w:r>
+        <w:t xml:space="preserve">place, you </w:t>
+      </w:r>
+      <w:proofErr w:type="gramStart"/>
       <w:r>
         <w:rPr>
           <w:rFonts w:cstheme="minorHAnsi"/>
           <w:i/>
           <w:color w:val="000000" w:themeColor="text1"/>
           <w:szCs w:val="24"/>
-          <w:lang w:val="en-GB"/>
-        </w:rPr>
-        <w:t xml:space="preserve"> </w:t>
-      </w:r>
+          <w:highlight w:val="yellow"/>
+          <w:lang w:val="en-GB"/>
+        </w:rPr>
+        <w:t>have to</w:t>
+      </w:r>
+      <w:proofErr w:type="gramEnd"/>
       <w:r>
         <w:rPr>
           <w:rFonts w:cstheme="minorHAnsi"/>
@@ -11450,11 +13438,8 @@
           <w:szCs w:val="24"/>
           <w:lang w:val="en-GB"/>
         </w:rPr>
-        <w:t xml:space="preserve">insert the name of the </w:t>
-      </w:r>
-      <w:commentRangeStart w:id="27"/>
-      <w:commentRangeStart w:id="28"/>
-      <w:commentRangeStart w:id="29"/>
+        <w:t xml:space="preserve"> </w:t>
+      </w:r>
       <w:r>
         <w:rPr>
           <w:rFonts w:cstheme="minorHAnsi"/>
@@ -11463,11 +13448,11 @@
           <w:szCs w:val="24"/>
           <w:lang w:val="en-GB"/>
         </w:rPr>
-        <w:t>Persisten</w:t>
-      </w:r>
-      <w:commentRangeEnd w:id="27"/>
-      <w:commentRangeEnd w:id="28"/>
-      <w:commentRangeEnd w:id="29"/>
+        <w:t xml:space="preserve">insert the name of the </w:t>
+      </w:r>
+      <w:commentRangeStart w:id="26"/>
+      <w:commentRangeStart w:id="27"/>
+      <w:commentRangeStart w:id="28"/>
       <w:r>
         <w:rPr>
           <w:rFonts w:cstheme="minorHAnsi"/>
@@ -11476,6 +13461,19 @@
           <w:szCs w:val="24"/>
           <w:lang w:val="en-GB"/>
         </w:rPr>
+        <w:t>Persisten</w:t>
+      </w:r>
+      <w:commentRangeEnd w:id="26"/>
+      <w:commentRangeEnd w:id="27"/>
+      <w:commentRangeEnd w:id="28"/>
+      <w:r>
+        <w:rPr>
+          <w:rFonts w:cstheme="minorHAnsi"/>
+          <w:i/>
+          <w:color w:val="000000" w:themeColor="text1"/>
+          <w:szCs w:val="24"/>
+          <w:lang w:val="en-GB"/>
+        </w:rPr>
         <w:t>ce</w:t>
       </w:r>
       <w:r>
@@ -11483,6 +13481,12 @@
           <w:rStyle w:val="Rimandocommento"/>
           <w:i/>
         </w:rPr>
+        <w:commentReference w:id="26"/>
+      </w:r>
+      <w:r>
+        <w:rPr>
+          <w:rStyle w:val="Rimandocommento"/>
+        </w:rPr>
         <w:commentReference w:id="27"/>
       </w:r>
       <w:r>
@@ -11490,12 +13494,6 @@
           <w:rStyle w:val="Rimandocommento"/>
         </w:rPr>
         <w:commentReference w:id="28"/>
-      </w:r>
-      <w:r>
-        <w:rPr>
-          <w:rStyle w:val="Rimandocommento"/>
-        </w:rPr>
-        <w:commentReference w:id="29"/>
       </w:r>
       <w:r>
         <w:rPr>
@@ -11813,7 +13811,7 @@
         </w:rPr>
         <w:t xml:space="preserve"> the “Find” method to get </w:t>
       </w:r>
-      <w:commentRangeStart w:id="30"/>
+      <w:commentRangeStart w:id="29"/>
       <w:r>
         <w:rPr>
           <w:rFonts w:cstheme="minorHAnsi"/>
@@ -11823,12 +13821,12 @@
         </w:rPr>
         <w:t>it</w:t>
       </w:r>
-      <w:commentRangeEnd w:id="30"/>
+      <w:commentRangeEnd w:id="29"/>
       <w:r>
         <w:rPr>
           <w:rStyle w:val="Rimandocommento"/>
         </w:rPr>
-        <w:commentReference w:id="30"/>
+        <w:commentReference w:id="29"/>
       </w:r>
       <w:r>
         <w:rPr>
@@ -11956,9 +13954,46 @@
       <w:r>
         <w:rPr>
           <w:noProof/>
-          <w:lang w:val="en-GB"/>
-        </w:rPr>
-        <w:t>Before the Update:</w:t>
+          <w:highlight w:val="green"/>
+          <w:lang w:val="en-GB"/>
+        </w:rPr>
+        <w:t>Content of the table Book</w:t>
+      </w:r>
+      <w:r>
+        <w:rPr>
+          <w:noProof/>
+          <w:lang w:val="en-GB"/>
+        </w:rPr>
+        <w:t xml:space="preserve"> b</w:t>
+      </w:r>
+      <w:r>
+        <w:rPr>
+          <w:noProof/>
+          <w:lang w:val="en-GB"/>
+        </w:rPr>
+        <w:t>efore the Update</w:t>
+      </w:r>
+      <w:r>
+        <w:rPr>
+          <w:noProof/>
+          <w:lang w:val="en-GB"/>
+        </w:rPr>
+        <w:t xml:space="preserve"> </w:t>
+      </w:r>
+      <w:r>
+        <w:rPr>
+          <w:noProof/>
+          <w:highlight w:val="green"/>
+          <w:lang w:val="en-GB"/>
+        </w:rPr>
+        <w:t>operation</w:t>
+      </w:r>
+      <w:r>
+        <w:rPr>
+          <w:noProof/>
+          <w:lang w:val="en-GB"/>
+        </w:rPr>
+        <w:t>:</w:t>
       </w:r>
     </w:p>
     <w:p>
@@ -12049,9 +14084,46 @@
       <w:r>
         <w:rPr>
           <w:noProof/>
-          <w:lang w:val="en-GB"/>
-        </w:rPr>
-        <w:t>After the Update:</w:t>
+          <w:highlight w:val="green"/>
+          <w:lang w:val="en-GB"/>
+        </w:rPr>
+        <w:t>Content of the table Book</w:t>
+      </w:r>
+      <w:r>
+        <w:rPr>
+          <w:noProof/>
+          <w:lang w:val="en-GB"/>
+        </w:rPr>
+        <w:t xml:space="preserve"> a</w:t>
+      </w:r>
+      <w:r>
+        <w:rPr>
+          <w:noProof/>
+          <w:lang w:val="en-GB"/>
+        </w:rPr>
+        <w:t>fter the Update</w:t>
+      </w:r>
+      <w:r>
+        <w:rPr>
+          <w:noProof/>
+          <w:lang w:val="en-GB"/>
+        </w:rPr>
+        <w:t xml:space="preserve"> </w:t>
+      </w:r>
+      <w:r>
+        <w:rPr>
+          <w:noProof/>
+          <w:highlight w:val="green"/>
+          <w:lang w:val="en-GB"/>
+        </w:rPr>
+        <w:t>operation</w:t>
+      </w:r>
+      <w:r>
+        <w:rPr>
+          <w:noProof/>
+          <w:lang w:val="en-GB"/>
+        </w:rPr>
+        <w:t>:</w:t>
       </w:r>
     </w:p>
     <w:p>
@@ -12213,7 +14285,7 @@
       <w:pPr>
         <w:pStyle w:val="Titolo2"/>
       </w:pPr>
-      <w:bookmarkStart w:id="31" w:name="_Toc23441723"/>
+      <w:bookmarkStart w:id="30" w:name="_Toc23441723"/>
       <w:r>
         <w:lastRenderedPageBreak/>
         <w:t xml:space="preserve">2.4 </w:t>
@@ -12224,7 +14296,7 @@
       <w:r>
         <w:t>s</w:t>
       </w:r>
-      <w:bookmarkEnd w:id="31"/>
+      <w:bookmarkEnd w:id="30"/>
     </w:p>
     <w:p>
       <w:pPr>
@@ -12249,7 +14321,35 @@
         <w:rPr>
           <w:lang w:val="en-GB"/>
         </w:rPr>
-        <w:t xml:space="preserve">Create the EntityManagerFactory and the EntityManager  </w:t>
+        <w:t xml:space="preserve">Create the </w:t>
+      </w:r>
+      <w:proofErr w:type="spellStart"/>
+      <w:r>
+        <w:rPr>
+          <w:lang w:val="en-GB"/>
+        </w:rPr>
+        <w:t>EntityManagerFactory</w:t>
+      </w:r>
+      <w:proofErr w:type="spellEnd"/>
+      <w:r>
+        <w:rPr>
+          <w:lang w:val="en-GB"/>
+        </w:rPr>
+        <w:t xml:space="preserve"> and the </w:t>
+      </w:r>
+      <w:proofErr w:type="spellStart"/>
+      <w:r>
+        <w:rPr>
+          <w:lang w:val="en-GB"/>
+        </w:rPr>
+        <w:t>EntityManager</w:t>
+      </w:r>
+      <w:proofErr w:type="spellEnd"/>
+      <w:r>
+        <w:rPr>
+          <w:lang w:val="en-GB"/>
+        </w:rPr>
+        <w:t xml:space="preserve">  </w:t>
       </w:r>
     </w:p>
     <w:p>
@@ -12407,9 +14507,68 @@
       </w:pPr>
       <w:r>
         <w:rPr>
-          <w:lang w:val="en-GB"/>
-        </w:rPr>
-        <w:t>Table BookCategory before the Delete:</w:t>
+          <w:highlight w:val="green"/>
+          <w:lang w:val="en-GB"/>
+        </w:rPr>
+        <w:t>Content of the</w:t>
+      </w:r>
+      <w:r>
+        <w:rPr>
+          <w:lang w:val="en-GB"/>
+        </w:rPr>
+        <w:t xml:space="preserve"> t</w:t>
+      </w:r>
+      <w:r>
+        <w:rPr>
+          <w:lang w:val="en-GB"/>
+        </w:rPr>
+        <w:t xml:space="preserve">able </w:t>
+      </w:r>
+      <w:proofErr w:type="spellStart"/>
+      <w:r>
+        <w:rPr>
+          <w:lang w:val="en-GB"/>
+        </w:rPr>
+        <w:t>BookCategory</w:t>
+      </w:r>
+      <w:proofErr w:type="spellEnd"/>
+      <w:r>
+        <w:rPr>
+          <w:lang w:val="en-GB"/>
+        </w:rPr>
+        <w:t xml:space="preserve"> before the </w:t>
+      </w:r>
+      <w:r>
+        <w:rPr>
+          <w:lang w:val="en-GB"/>
+        </w:rPr>
+        <w:t>d</w:t>
+      </w:r>
+      <w:r>
+        <w:rPr>
+          <w:lang w:val="en-GB"/>
+        </w:rPr>
+        <w:t>elete</w:t>
+      </w:r>
+      <w:r>
+        <w:rPr>
+          <w:lang w:val="en-GB"/>
+        </w:rPr>
+        <w:t xml:space="preserve"> </w:t>
+      </w:r>
+      <w:r>
+        <w:rPr>
+          <w:highlight w:val="green"/>
+          <w:lang w:val="en-GB"/>
+        </w:rPr>
+        <w:t>operation</w:t>
+      </w:r>
+      <w:r>
+        <w:rPr>
+          <w:highlight w:val="green"/>
+          <w:lang w:val="en-GB"/>
+        </w:rPr>
+        <w:t>:</w:t>
       </w:r>
     </w:p>
     <w:p>
@@ -12512,9 +14671,73 @@
       </w:pPr>
       <w:r>
         <w:rPr>
-          <w:lang w:val="en-GB"/>
-        </w:rPr>
-        <w:t>Table BookCategory after the Delete:</w:t>
+          <w:highlight w:val="green"/>
+          <w:lang w:val="en-GB"/>
+        </w:rPr>
+        <w:t>Content of the</w:t>
+      </w:r>
+      <w:r>
+        <w:rPr>
+          <w:lang w:val="en-GB"/>
+        </w:rPr>
+        <w:t xml:space="preserve"> </w:t>
+      </w:r>
+      <w:r>
+        <w:rPr>
+          <w:lang w:val="en-GB"/>
+        </w:rPr>
+        <w:t>t</w:t>
+      </w:r>
+      <w:r>
+        <w:rPr>
+          <w:lang w:val="en-GB"/>
+        </w:rPr>
+        <w:t xml:space="preserve">able </w:t>
+      </w:r>
+      <w:proofErr w:type="spellStart"/>
+      <w:r>
+        <w:rPr>
+          <w:lang w:val="en-GB"/>
+        </w:rPr>
+        <w:t>BookCategory</w:t>
+      </w:r>
+      <w:proofErr w:type="spellEnd"/>
+      <w:r>
+        <w:rPr>
+          <w:lang w:val="en-GB"/>
+        </w:rPr>
+        <w:t xml:space="preserve"> after the </w:t>
+      </w:r>
+      <w:r>
+        <w:rPr>
+          <w:lang w:val="en-GB"/>
+        </w:rPr>
+        <w:t>d</w:t>
+      </w:r>
+      <w:r>
+        <w:rPr>
+          <w:lang w:val="en-GB"/>
+        </w:rPr>
+        <w:t>elete</w:t>
+      </w:r>
+      <w:r>
+        <w:rPr>
+          <w:lang w:val="en-GB"/>
+        </w:rPr>
+        <w:t xml:space="preserve"> </w:t>
+      </w:r>
+      <w:r>
+        <w:rPr>
+          <w:highlight w:val="green"/>
+          <w:lang w:val="en-GB"/>
+        </w:rPr>
+        <w:t>operation</w:t>
+      </w:r>
+      <w:r>
+        <w:rPr>
+          <w:lang w:val="en-GB"/>
+        </w:rPr>
+        <w:t>:</w:t>
       </w:r>
     </w:p>
     <w:p>
@@ -12615,17 +14838,25 @@
           <w:lang w:val="en-GB"/>
         </w:rPr>
       </w:pPr>
-      <w:r>
-        <w:rPr>
-          <w:lang w:val="en-GB"/>
-        </w:rPr>
-        <w:t xml:space="preserve">N.B: </w:t>
-      </w:r>
-      <w:r>
-        <w:rPr>
-          <w:lang w:val="en-GB"/>
-        </w:rPr>
-        <w:t>W</w:t>
+      <w:bookmarkStart w:id="31" w:name="_GoBack"/>
+      <w:r>
+        <w:rPr>
+          <w:highlight w:val="green"/>
+          <w:lang w:val="en-GB"/>
+        </w:rPr>
+        <w:t>Note that</w:t>
+      </w:r>
+      <w:r>
+        <w:rPr>
+          <w:lang w:val="en-GB"/>
+        </w:rPr>
+        <w:t xml:space="preserve"> </w:t>
+      </w:r>
+      <w:r>
+        <w:rPr>
+          <w:lang w:val="en-GB"/>
+        </w:rPr>
+        <w:t>w</w:t>
       </w:r>
       <w:r>
         <w:rPr>
@@ -12726,6 +14957,7 @@
         <w:t xml:space="preserve"> 1 will be deleted from the Database.</w:t>
       </w:r>
     </w:p>
+    <w:bookmarkEnd w:id="31"/>
     <w:p>
       <w:pPr>
         <w:pStyle w:val="Titolo4"/>
@@ -12735,9 +14967,62 @@
       </w:pPr>
       <w:r>
         <w:rPr>
-          <w:lang w:val="en-GB"/>
-        </w:rPr>
-        <w:t>Table Book before the delete the tuple in BookCategory:</w:t>
+          <w:highlight w:val="green"/>
+          <w:lang w:val="en-GB"/>
+        </w:rPr>
+        <w:t>Content of the</w:t>
+      </w:r>
+      <w:r>
+        <w:rPr>
+          <w:lang w:val="en-GB"/>
+        </w:rPr>
+        <w:t xml:space="preserve"> </w:t>
+      </w:r>
+      <w:r>
+        <w:rPr>
+          <w:lang w:val="en-GB"/>
+        </w:rPr>
+        <w:t>t</w:t>
+      </w:r>
+      <w:r>
+        <w:rPr>
+          <w:lang w:val="en-GB"/>
+        </w:rPr>
+        <w:t xml:space="preserve">able Book before the </w:t>
+      </w:r>
+      <w:r>
+        <w:rPr>
+          <w:highlight w:val="green"/>
+          <w:lang w:val="en-GB"/>
+        </w:rPr>
+        <w:t>delet</w:t>
+      </w:r>
+      <w:r>
+        <w:rPr>
+          <w:highlight w:val="green"/>
+          <w:lang w:val="en-GB"/>
+        </w:rPr>
+        <w:t>ion of</w:t>
+      </w:r>
+      <w:r>
+        <w:rPr>
+          <w:lang w:val="en-GB"/>
+        </w:rPr>
+        <w:t xml:space="preserve"> the tuple in </w:t>
+      </w:r>
+      <w:proofErr w:type="spellStart"/>
+      <w:r>
+        <w:rPr>
+          <w:lang w:val="en-GB"/>
+        </w:rPr>
+        <w:t>BookCategory</w:t>
+      </w:r>
+      <w:proofErr w:type="spellEnd"/>
+      <w:r>
+        <w:rPr>
+          <w:lang w:val="en-GB"/>
+        </w:rPr>
+        <w:t>:</w:t>
       </w:r>
     </w:p>
     <w:p>
@@ -12838,9 +15123,62 @@
       </w:pPr>
       <w:r>
         <w:rPr>
-          <w:lang w:val="en-GB"/>
-        </w:rPr>
-        <w:t>Table Book after the delete the tuple in BookCategory:</w:t>
+          <w:highlight w:val="green"/>
+          <w:lang w:val="en-GB"/>
+        </w:rPr>
+        <w:t>Content of the</w:t>
+      </w:r>
+      <w:r>
+        <w:rPr>
+          <w:lang w:val="en-GB"/>
+        </w:rPr>
+        <w:t xml:space="preserve"> </w:t>
+      </w:r>
+      <w:r>
+        <w:rPr>
+          <w:lang w:val="en-GB"/>
+        </w:rPr>
+        <w:t>t</w:t>
+      </w:r>
+      <w:r>
+        <w:rPr>
+          <w:lang w:val="en-GB"/>
+        </w:rPr>
+        <w:t xml:space="preserve">able Book after the </w:t>
+      </w:r>
+      <w:r>
+        <w:rPr>
+          <w:highlight w:val="green"/>
+          <w:lang w:val="en-GB"/>
+        </w:rPr>
+        <w:t>delet</w:t>
+      </w:r>
+      <w:r>
+        <w:rPr>
+          <w:highlight w:val="green"/>
+          <w:lang w:val="en-GB"/>
+        </w:rPr>
+        <w:t>ion of</w:t>
+      </w:r>
+      <w:r>
+        <w:rPr>
+          <w:lang w:val="en-GB"/>
+        </w:rPr>
+        <w:t xml:space="preserve"> the tuple in </w:t>
+      </w:r>
+      <w:proofErr w:type="spellStart"/>
+      <w:r>
+        <w:rPr>
+          <w:lang w:val="en-GB"/>
+        </w:rPr>
+        <w:t>BookCategory</w:t>
+      </w:r>
+      <w:proofErr w:type="spellEnd"/>
+      <w:r>
+        <w:rPr>
+          <w:lang w:val="en-GB"/>
+        </w:rPr>
+        <w:t>:</w:t>
       </w:r>
     </w:p>
     <w:p>
@@ -12982,11 +15320,19 @@
         </w:rPr>
         <w:annotationRef/>
       </w:r>
+      <w:proofErr w:type="spellStart"/>
       <w:r>
         <w:rPr>
           <w:lang w:val="en-US"/>
         </w:rPr>
-        <w:t>Cos’è c in “SELECT c FROM Country c”?</w:t>
+        <w:t>Cos’è</w:t>
+      </w:r>
+      <w:proofErr w:type="spellEnd"/>
+      <w:r>
+        <w:rPr>
+          <w:lang w:val="en-US"/>
+        </w:rPr>
+        <w:t xml:space="preserve"> c in “SELECT c FROM Country c”?</w:t>
       </w:r>
     </w:p>
   </w:comment>
@@ -13002,7 +15348,15 @@
         <w:annotationRef/>
       </w:r>
       <w:r>
-        <w:t>Vuol dire fai la select di tutti gli attributi della istanza c della tabella Country</w:t>
+        <w:t xml:space="preserve">Vuol dire fai la </w:t>
+      </w:r>
+      <w:proofErr w:type="spellStart"/>
+      <w:r>
+        <w:t>select</w:t>
+      </w:r>
+      <w:proofErr w:type="spellEnd"/>
+      <w:r>
+        <w:t xml:space="preserve"> di tutti gli attributi della istanza c della tabella Country</w:t>
       </w:r>
     </w:p>
   </w:comment>
@@ -13047,8 +15401,26 @@
         <w:annotationRef/>
       </w:r>
       <w:r>
-        <w:t>Intendevo che se usiamo createNativeQuery( ) possiamo utilizzare direttamente il linguaggio SQL per scrivere le nostre query, saltando le ”limitazioni” che si hanno usando JPQL. Quindi se vogliamo usare le classiche query di SQL dobbiamo sempre rispettare le strutture delle tabelle sulle quali andiamo a eseguire per esempio una insert</w:t>
-      </w:r>
+        <w:t xml:space="preserve">Intendevo che se usiamo </w:t>
+      </w:r>
+      <w:proofErr w:type="spellStart"/>
+      <w:proofErr w:type="gramStart"/>
+      <w:r>
+        <w:t>createNativeQuery</w:t>
+      </w:r>
+      <w:proofErr w:type="spellEnd"/>
+      <w:r>
+        <w:t>( )</w:t>
+      </w:r>
+      <w:proofErr w:type="gramEnd"/>
+      <w:r>
+        <w:t xml:space="preserve"> possiamo utilizzare direttamente il linguaggio SQL per scrivere le nostre query, saltando le ”limitazioni” che si hanno usando JPQL. Quindi se vogliamo usare le classiche query di SQL dobbiamo sempre rispettare le strutture delle tabelle sulle quali andiamo a eseguire per esempio una </w:t>
+      </w:r>
+      <w:proofErr w:type="spellStart"/>
+      <w:r>
+        <w:t>insert</w:t>
+      </w:r>
+      <w:proofErr w:type="spellEnd"/>
     </w:p>
   </w:comment>
   <w:comment w:id="23" w:author="Raffaele Nocerino" w:date="2019-10-31T22:38:00Z" w:initials="RN">
@@ -13076,11 +15448,40 @@
         <w:annotationRef/>
       </w:r>
       <w:r>
-        <w:t>Cosa sono i .named e i .ordinal parameters?</w:t>
+        <w:t xml:space="preserve">Cosa sono </w:t>
+      </w:r>
+      <w:proofErr w:type="gramStart"/>
+      <w:r>
+        <w:t>i .</w:t>
+      </w:r>
+      <w:proofErr w:type="spellStart"/>
+      <w:r>
+        <w:t>named</w:t>
+      </w:r>
+      <w:proofErr w:type="spellEnd"/>
+      <w:proofErr w:type="gramEnd"/>
+      <w:r>
+        <w:t xml:space="preserve"> e i .</w:t>
+      </w:r>
+      <w:proofErr w:type="spellStart"/>
+      <w:r>
+        <w:t>ordinal</w:t>
+      </w:r>
+      <w:proofErr w:type="spellEnd"/>
+      <w:r>
+        <w:t xml:space="preserve"> </w:t>
+      </w:r>
+      <w:proofErr w:type="spellStart"/>
+      <w:r>
+        <w:t>parameters</w:t>
+      </w:r>
+      <w:proofErr w:type="spellEnd"/>
+      <w:r>
+        <w:t>?</w:t>
       </w:r>
     </w:p>
   </w:comment>
-  <w:comment w:id="27" w:author="MARCO PETTORALI" w:date="2019-10-31T19:00:00Z" w:initials="MP">
+  <w:comment w:id="26" w:author="MARCO PETTORALI" w:date="2019-10-31T19:00:00Z" w:initials="MP">
     <w:p>
       <w:pPr>
         <w:pStyle w:val="Testocommento"/>
@@ -13091,12 +15492,17 @@
         </w:rPr>
         <w:annotationRef/>
       </w:r>
-      <w:r>
-        <w:t>Persistency?</w:t>
+      <w:proofErr w:type="spellStart"/>
+      <w:r>
+        <w:t>Persistency</w:t>
+      </w:r>
+      <w:proofErr w:type="spellEnd"/>
+      <w:r>
+        <w:t>?</w:t>
       </w:r>
     </w:p>
   </w:comment>
-  <w:comment w:id="28" w:author="Raffaele Nocerino" w:date="2019-10-31T22:47:00Z" w:initials="RN">
+  <w:comment w:id="27" w:author="Raffaele Nocerino" w:date="2019-10-31T22:47:00Z" w:initials="RN">
     <w:p>
       <w:pPr>
         <w:pStyle w:val="Testocommento"/>
@@ -13108,11 +15514,35 @@
         <w:annotationRef/>
       </w:r>
       <w:r>
-        <w:t>La persistence unit è come se fosse una solta di raccolta nella quale vengono inserite tutte le entity class di uno stesso progetto quando vengono create</w:t>
+        <w:t xml:space="preserve">La </w:t>
+      </w:r>
+      <w:proofErr w:type="spellStart"/>
+      <w:r>
+        <w:t>persistence</w:t>
+      </w:r>
+      <w:proofErr w:type="spellEnd"/>
+      <w:r>
+        <w:t xml:space="preserve"> </w:t>
+      </w:r>
+      <w:proofErr w:type="spellStart"/>
+      <w:r>
+        <w:t>unit</w:t>
+      </w:r>
+      <w:proofErr w:type="spellEnd"/>
+      <w:r>
+        <w:t xml:space="preserve"> è come se fosse una solta di raccolta nella quale vengono inserite tutte le </w:t>
+      </w:r>
+      <w:proofErr w:type="spellStart"/>
+      <w:r>
+        <w:t>entity</w:t>
+      </w:r>
+      <w:proofErr w:type="spellEnd"/>
+      <w:r>
+        <w:t xml:space="preserve"> class di uno stesso progetto quando vengono create</w:t>
       </w:r>
     </w:p>
   </w:comment>
-  <w:comment w:id="29" w:author="Raffaele Nocerino" w:date="2019-10-31T22:48:00Z" w:initials="RN">
+  <w:comment w:id="28" w:author="Raffaele Nocerino" w:date="2019-10-31T22:48:00Z" w:initials="RN">
     <w:p>
       <w:pPr>
         <w:pStyle w:val="Testocommento"/>
@@ -13125,7 +15555,7 @@
       </w:r>
     </w:p>
   </w:comment>
-  <w:comment w:id="30" w:author="MARCO PETTORALI" w:date="2019-10-31T19:03:00Z" w:initials="MP">
+  <w:comment w:id="29" w:author="MARCO PETTORALI" w:date="2019-10-31T19:03:00Z" w:initials="MP">
     <w:p>
       <w:pPr>
         <w:pStyle w:val="Testocommento"/>
@@ -13136,8 +15566,13 @@
         </w:rPr>
         <w:annotationRef/>
       </w:r>
-      <w:r>
-        <w:t>Entitymanager.merge() cos’è?</w:t>
+      <w:proofErr w:type="spellStart"/>
+      <w:r>
+        <w:t>Entitymanager.merge</w:t>
+      </w:r>
+      <w:proofErr w:type="spellEnd"/>
+      <w:r>
+        <w:t>() cos’è?</w:t>
       </w:r>
     </w:p>
   </w:comment>
@@ -16838,7 +19273,7 @@
       </w:pPr>
     </w:pPrDefault>
   </w:docDefaults>
-  <w:latentStyles w:defLockedState="0" w:defUIPriority="99" w:defSemiHidden="0" w:defUnhideWhenUsed="0" w:defQFormat="0" w:count="377">
+  <w:latentStyles w:defLockedState="0" w:defUIPriority="99" w:defSemiHidden="0" w:defUnhideWhenUsed="0" w:defQFormat="0" w:count="376">
     <w:lsdException w:name="Normal" w:uiPriority="0" w:qFormat="1"/>
     <w:lsdException w:name="heading 1" w:uiPriority="9" w:qFormat="1"/>
     <w:lsdException w:name="heading 2" w:semiHidden="1" w:uiPriority="9" w:unhideWhenUsed="1" w:qFormat="1"/>
@@ -16986,8 +19421,11 @@
     <w:lsdException w:name="Table 3D effects 3" w:semiHidden="1" w:unhideWhenUsed="1"/>
     <w:lsdException w:name="Table Contemporary" w:semiHidden="1" w:unhideWhenUsed="1"/>
     <w:lsdException w:name="Table Elegant" w:semiHidden="1" w:unhideWhenUsed="1"/>
+    <w:lsdException w:name="Table Professional" w:semiHidden="1" w:unhideWhenUsed="1"/>
     <w:lsdException w:name="Table Subtle 1" w:semiHidden="1" w:unhideWhenUsed="1"/>
     <w:lsdException w:name="Table Subtle 2" w:semiHidden="1" w:unhideWhenUsed="1"/>
+    <w:lsdException w:name="Table Web 1" w:semiHidden="1" w:unhideWhenUsed="1"/>
+    <w:lsdException w:name="Table Web 2" w:semiHidden="1" w:unhideWhenUsed="1"/>
     <w:lsdException w:name="Table Web 3" w:semiHidden="1" w:unhideWhenUsed="1"/>
     <w:lsdException w:name="Balloon Text" w:semiHidden="1" w:unhideWhenUsed="1"/>
     <w:lsdException w:name="Table Grid" w:uiPriority="39"/>
@@ -17212,7 +19650,6 @@
     <w:lsdException w:name="Hashtag" w:semiHidden="1" w:unhideWhenUsed="1"/>
     <w:lsdException w:name="Unresolved Mention" w:semiHidden="1" w:unhideWhenUsed="1"/>
     <w:lsdException w:name="Smart Link" w:semiHidden="1" w:unhideWhenUsed="1"/>
-    <w:lsdException w:name="Smart Link Error" w:semiHidden="1" w:unhideWhenUsed="1"/>
   </w:latentStyles>
   <w:style w:type="paragraph" w:default="1" w:styleId="Normale">
     <w:name w:val="Normal"/>
@@ -17682,6 +20119,19 @@
       <w:u w:val="single"/>
     </w:rPr>
   </w:style>
+  <w:style w:type="paragraph" w:styleId="Revisione">
+    <w:name w:val="Revision"/>
+    <w:hidden/>
+    <w:uiPriority w:val="99"/>
+    <w:semiHidden/>
+    <w:rsid w:val="00204896"/>
+    <w:pPr>
+      <w:spacing w:after="0" w:line="240" w:lineRule="auto"/>
+    </w:pPr>
+    <w:rPr>
+      <w:sz w:val="24"/>
+    </w:rPr>
+  </w:style>
 </w:styles>
 </file>
 
@@ -18004,7 +20454,7 @@
 </file>
 
 <file path=customXml/itemProps2.xml><?xml version="1.0" encoding="utf-8"?>
-<ds:datastoreItem xmlns:ds="http://schemas.openxmlformats.org/officeDocument/2006/customXml" ds:itemID="{DA139762-A163-4A85-96A9-146B63FD4CB5}">
+<ds:datastoreItem xmlns:ds="http://schemas.openxmlformats.org/officeDocument/2006/customXml" ds:itemID="{0333FD58-0095-4080-AE1E-D380E41AEF1A}">
   <ds:schemaRefs>
     <ds:schemaRef ds:uri="http://schemas.openxmlformats.org/officeDocument/2006/bibliography"/>
   </ds:schemaRefs>

</xml_diff>